<commit_message>
Új táblák leírása, ER modell, relációs modell
</commit_message>
<xml_diff>
--- a/documents/database.docx
+++ b/documents/database.docx
@@ -215,14 +215,44 @@
           <w:sz w:val="24"/>
           <w:szCs w:val="24"/>
         </w:rPr>
-        <w:t xml:space="preserve">Az adatbázis 1 darab táblát tartalmaz, </w:t>
-      </w:r>
-      <w:r>
-        <w:rPr>
-          <w:sz w:val="24"/>
-          <w:szCs w:val="24"/>
-        </w:rPr>
-        <w:t>a „</w:t>
+        <w:t>Az adatbázis 1</w:t>
+      </w:r>
+      <w:r>
+        <w:rPr>
+          <w:sz w:val="24"/>
+          <w:szCs w:val="24"/>
+        </w:rPr>
+        <w:t>1</w:t>
+      </w:r>
+      <w:r>
+        <w:rPr>
+          <w:sz w:val="24"/>
+          <w:szCs w:val="24"/>
+        </w:rPr>
+        <w:t xml:space="preserve"> darab táblát tartalmaz, </w:t>
+      </w:r>
+      <w:r>
+        <w:rPr>
+          <w:sz w:val="24"/>
+          <w:szCs w:val="24"/>
+        </w:rPr>
+        <w:t xml:space="preserve">amelyek a </w:t>
+      </w:r>
+      <w:proofErr w:type="spellStart"/>
+      <w:r>
+        <w:rPr>
+          <w:sz w:val="24"/>
+          <w:szCs w:val="24"/>
+        </w:rPr>
+        <w:t>következőek</w:t>
+      </w:r>
+      <w:proofErr w:type="spellEnd"/>
+      <w:r>
+        <w:rPr>
+          <w:sz w:val="24"/>
+          <w:szCs w:val="24"/>
+        </w:rPr>
+        <w:t xml:space="preserve">: </w:t>
       </w:r>
       <w:proofErr w:type="spellStart"/>
       <w:r>
@@ -238,14 +268,222 @@
           <w:sz w:val="24"/>
           <w:szCs w:val="24"/>
         </w:rPr>
-        <w:t xml:space="preserve">”-t, </w:t>
-      </w:r>
-      <w:r>
-        <w:rPr>
-          <w:sz w:val="24"/>
-          <w:szCs w:val="24"/>
-        </w:rPr>
-        <w:t xml:space="preserve">mely a következő </w:t>
+        <w:t xml:space="preserve">, </w:t>
+      </w:r>
+      <w:proofErr w:type="spellStart"/>
+      <w:r>
+        <w:rPr>
+          <w:sz w:val="24"/>
+          <w:szCs w:val="24"/>
+        </w:rPr>
+        <w:t>Countries</w:t>
+      </w:r>
+      <w:proofErr w:type="spellEnd"/>
+      <w:r>
+        <w:rPr>
+          <w:sz w:val="24"/>
+          <w:szCs w:val="24"/>
+        </w:rPr>
+        <w:t xml:space="preserve">, </w:t>
+      </w:r>
+      <w:proofErr w:type="spellStart"/>
+      <w:r>
+        <w:rPr>
+          <w:sz w:val="24"/>
+          <w:szCs w:val="24"/>
+        </w:rPr>
+        <w:t>Directors</w:t>
+      </w:r>
+      <w:proofErr w:type="spellEnd"/>
+      <w:r>
+        <w:rPr>
+          <w:sz w:val="24"/>
+          <w:szCs w:val="24"/>
+        </w:rPr>
+        <w:t xml:space="preserve">, </w:t>
+      </w:r>
+      <w:proofErr w:type="spellStart"/>
+      <w:r>
+        <w:rPr>
+          <w:sz w:val="24"/>
+          <w:szCs w:val="24"/>
+        </w:rPr>
+        <w:t>Genres</w:t>
+      </w:r>
+      <w:proofErr w:type="spellEnd"/>
+      <w:r>
+        <w:rPr>
+          <w:sz w:val="24"/>
+          <w:szCs w:val="24"/>
+        </w:rPr>
+        <w:t xml:space="preserve">, </w:t>
+      </w:r>
+      <w:proofErr w:type="spellStart"/>
+      <w:r>
+        <w:rPr>
+          <w:sz w:val="24"/>
+          <w:szCs w:val="24"/>
+        </w:rPr>
+        <w:t>Keywords</w:t>
+      </w:r>
+      <w:proofErr w:type="spellEnd"/>
+      <w:r>
+        <w:rPr>
+          <w:sz w:val="24"/>
+          <w:szCs w:val="24"/>
+        </w:rPr>
+        <w:t xml:space="preserve">, </w:t>
+      </w:r>
+      <w:proofErr w:type="spellStart"/>
+      <w:r>
+        <w:rPr>
+          <w:sz w:val="24"/>
+          <w:szCs w:val="24"/>
+        </w:rPr>
+        <w:t>Languages</w:t>
+      </w:r>
+      <w:proofErr w:type="spellEnd"/>
+      <w:r>
+        <w:rPr>
+          <w:sz w:val="24"/>
+          <w:szCs w:val="24"/>
+        </w:rPr>
+        <w:t xml:space="preserve">, </w:t>
+      </w:r>
+      <w:proofErr w:type="spellStart"/>
+      <w:r>
+        <w:rPr>
+          <w:sz w:val="24"/>
+          <w:szCs w:val="24"/>
+        </w:rPr>
+        <w:t>Movies_Countries</w:t>
+      </w:r>
+      <w:proofErr w:type="spellEnd"/>
+      <w:r>
+        <w:rPr>
+          <w:sz w:val="24"/>
+          <w:szCs w:val="24"/>
+        </w:rPr>
+        <w:t xml:space="preserve">, </w:t>
+      </w:r>
+      <w:proofErr w:type="spellStart"/>
+      <w:r>
+        <w:rPr>
+          <w:sz w:val="24"/>
+          <w:szCs w:val="24"/>
+        </w:rPr>
+        <w:t>Movies_Directors</w:t>
+      </w:r>
+      <w:proofErr w:type="spellEnd"/>
+      <w:r>
+        <w:rPr>
+          <w:sz w:val="24"/>
+          <w:szCs w:val="24"/>
+        </w:rPr>
+        <w:t xml:space="preserve">, </w:t>
+      </w:r>
+      <w:proofErr w:type="spellStart"/>
+      <w:r>
+        <w:rPr>
+          <w:sz w:val="24"/>
+          <w:szCs w:val="24"/>
+        </w:rPr>
+        <w:t>Movies_Genres</w:t>
+      </w:r>
+      <w:proofErr w:type="spellEnd"/>
+      <w:r>
+        <w:rPr>
+          <w:sz w:val="24"/>
+          <w:szCs w:val="24"/>
+        </w:rPr>
+        <w:t xml:space="preserve">, </w:t>
+      </w:r>
+      <w:proofErr w:type="spellStart"/>
+      <w:r>
+        <w:rPr>
+          <w:sz w:val="24"/>
+          <w:szCs w:val="24"/>
+        </w:rPr>
+        <w:t>Movies_Keywords</w:t>
+      </w:r>
+      <w:proofErr w:type="spellEnd"/>
+      <w:r>
+        <w:rPr>
+          <w:sz w:val="24"/>
+          <w:szCs w:val="24"/>
+        </w:rPr>
+        <w:t xml:space="preserve">, </w:t>
+      </w:r>
+      <w:proofErr w:type="spellStart"/>
+      <w:r>
+        <w:rPr>
+          <w:sz w:val="24"/>
+          <w:szCs w:val="24"/>
+        </w:rPr>
+        <w:t>Movies_Languages</w:t>
+      </w:r>
+      <w:proofErr w:type="spellEnd"/>
+      <w:r>
+        <w:rPr>
+          <w:sz w:val="24"/>
+          <w:szCs w:val="24"/>
+        </w:rPr>
+        <w:t>.</w:t>
+      </w:r>
+    </w:p>
+    <w:p>
+      <w:pPr>
+        <w:jc w:val="both"/>
+        <w:rPr>
+          <w:sz w:val="24"/>
+          <w:szCs w:val="24"/>
+        </w:rPr>
+      </w:pPr>
+      <w:r>
+        <w:rPr>
+          <w:sz w:val="24"/>
+          <w:szCs w:val="24"/>
+        </w:rPr>
+        <w:t xml:space="preserve">A </w:t>
+      </w:r>
+      <w:proofErr w:type="spellStart"/>
+      <w:r>
+        <w:rPr>
+          <w:b/>
+          <w:sz w:val="24"/>
+          <w:szCs w:val="24"/>
+        </w:rPr>
+        <w:t>Movies</w:t>
+      </w:r>
+      <w:proofErr w:type="spellEnd"/>
+      <w:r>
+        <w:rPr>
+          <w:sz w:val="24"/>
+          <w:szCs w:val="24"/>
+        </w:rPr>
+        <w:t xml:space="preserve"> </w:t>
+      </w:r>
+      <w:r>
+        <w:rPr>
+          <w:b/>
+          <w:sz w:val="24"/>
+          <w:szCs w:val="24"/>
+        </w:rPr>
+        <w:t>tábla</w:t>
+      </w:r>
+      <w:r>
+        <w:rPr>
+          <w:sz w:val="24"/>
+          <w:szCs w:val="24"/>
+        </w:rPr>
+        <w:t xml:space="preserve"> </w:t>
+      </w:r>
+      <w:r>
+        <w:rPr>
+          <w:sz w:val="24"/>
+          <w:szCs w:val="24"/>
+        </w:rPr>
+        <w:t xml:space="preserve">a következő </w:t>
       </w:r>
       <w:proofErr w:type="spellStart"/>
       <w:r>
@@ -999,6 +1237,7 @@
           <w:sz w:val="24"/>
           <w:szCs w:val="24"/>
         </w:rPr>
+        <w:lastRenderedPageBreak/>
         <w:t xml:space="preserve">Leírás: </w:t>
       </w:r>
       <w:r>
@@ -1088,7 +1327,6 @@
           <w:sz w:val="24"/>
           <w:szCs w:val="24"/>
         </w:rPr>
-        <w:lastRenderedPageBreak/>
         <w:t>Director</w:t>
       </w:r>
       <w:proofErr w:type="spellEnd"/>
@@ -1812,6 +2050,3155 @@
     </w:p>
     <w:p>
       <w:pPr>
+        <w:jc w:val="both"/>
+        <w:rPr>
+          <w:sz w:val="24"/>
+          <w:szCs w:val="24"/>
+        </w:rPr>
+      </w:pPr>
+      <w:r>
+        <w:rPr>
+          <w:sz w:val="24"/>
+          <w:szCs w:val="24"/>
+        </w:rPr>
+        <w:t xml:space="preserve">A </w:t>
+      </w:r>
+      <w:proofErr w:type="spellStart"/>
+      <w:r>
+        <w:rPr>
+          <w:b/>
+          <w:sz w:val="24"/>
+          <w:szCs w:val="24"/>
+        </w:rPr>
+        <w:t>Countries</w:t>
+      </w:r>
+      <w:proofErr w:type="spellEnd"/>
+      <w:r>
+        <w:rPr>
+          <w:sz w:val="24"/>
+          <w:szCs w:val="24"/>
+        </w:rPr>
+        <w:t xml:space="preserve"> </w:t>
+      </w:r>
+      <w:r>
+        <w:rPr>
+          <w:b/>
+          <w:sz w:val="24"/>
+          <w:szCs w:val="24"/>
+        </w:rPr>
+        <w:t>tábla</w:t>
+      </w:r>
+      <w:r>
+        <w:rPr>
+          <w:sz w:val="24"/>
+          <w:szCs w:val="24"/>
+        </w:rPr>
+        <w:t xml:space="preserve"> a következő </w:t>
+      </w:r>
+      <w:proofErr w:type="spellStart"/>
+      <w:r>
+        <w:rPr>
+          <w:sz w:val="24"/>
+          <w:szCs w:val="24"/>
+        </w:rPr>
+        <w:t>mezőkből</w:t>
+      </w:r>
+      <w:proofErr w:type="spellEnd"/>
+      <w:r>
+        <w:rPr>
+          <w:sz w:val="24"/>
+          <w:szCs w:val="24"/>
+        </w:rPr>
+        <w:t xml:space="preserve"> áll:</w:t>
+      </w:r>
+    </w:p>
+    <w:p>
+      <w:pPr>
+        <w:pStyle w:val="Listaszerbekezds"/>
+        <w:numPr>
+          <w:ilvl w:val="0"/>
+          <w:numId w:val="2"/>
+        </w:numPr>
+        <w:jc w:val="both"/>
+        <w:rPr>
+          <w:sz w:val="24"/>
+          <w:szCs w:val="24"/>
+        </w:rPr>
+      </w:pPr>
+      <w:r>
+        <w:rPr>
+          <w:sz w:val="24"/>
+          <w:szCs w:val="24"/>
+        </w:rPr>
+        <w:t>ID:</w:t>
+      </w:r>
+    </w:p>
+    <w:p>
+      <w:pPr>
+        <w:pStyle w:val="Listaszerbekezds"/>
+        <w:numPr>
+          <w:ilvl w:val="1"/>
+          <w:numId w:val="2"/>
+        </w:numPr>
+        <w:jc w:val="both"/>
+        <w:rPr>
+          <w:sz w:val="24"/>
+          <w:szCs w:val="24"/>
+        </w:rPr>
+      </w:pPr>
+      <w:r>
+        <w:rPr>
+          <w:sz w:val="24"/>
+          <w:szCs w:val="24"/>
+        </w:rPr>
+        <w:t>Típus: INTEGER</w:t>
+      </w:r>
+    </w:p>
+    <w:p>
+      <w:pPr>
+        <w:pStyle w:val="Listaszerbekezds"/>
+        <w:numPr>
+          <w:ilvl w:val="1"/>
+          <w:numId w:val="2"/>
+        </w:numPr>
+        <w:jc w:val="both"/>
+        <w:rPr>
+          <w:sz w:val="24"/>
+          <w:szCs w:val="24"/>
+        </w:rPr>
+      </w:pPr>
+      <w:r>
+        <w:rPr>
+          <w:sz w:val="24"/>
+          <w:szCs w:val="24"/>
+        </w:rPr>
+        <w:t xml:space="preserve">Leírás: </w:t>
+      </w:r>
+      <w:r>
+        <w:rPr>
+          <w:sz w:val="24"/>
+          <w:szCs w:val="24"/>
+        </w:rPr>
+        <w:t>Az adott ország egyedi azonosítója</w:t>
+      </w:r>
+      <w:r>
+        <w:rPr>
+          <w:sz w:val="24"/>
+          <w:szCs w:val="24"/>
+        </w:rPr>
+        <w:t xml:space="preserve">, </w:t>
+      </w:r>
+      <w:r>
+        <w:rPr>
+          <w:sz w:val="24"/>
+          <w:szCs w:val="24"/>
+        </w:rPr>
+        <w:t xml:space="preserve">ez a </w:t>
+      </w:r>
+      <w:proofErr w:type="spellStart"/>
+      <w:r>
+        <w:rPr>
+          <w:sz w:val="24"/>
+          <w:szCs w:val="24"/>
+        </w:rPr>
+        <w:t>primary</w:t>
+      </w:r>
+      <w:proofErr w:type="spellEnd"/>
+      <w:r>
+        <w:rPr>
+          <w:sz w:val="24"/>
+          <w:szCs w:val="24"/>
+        </w:rPr>
+        <w:t xml:space="preserve"> </w:t>
+      </w:r>
+      <w:proofErr w:type="spellStart"/>
+      <w:r>
+        <w:rPr>
+          <w:sz w:val="24"/>
+          <w:szCs w:val="24"/>
+        </w:rPr>
+        <w:t>key</w:t>
+      </w:r>
+      <w:proofErr w:type="spellEnd"/>
+      <w:r>
+        <w:rPr>
+          <w:sz w:val="24"/>
+          <w:szCs w:val="24"/>
+        </w:rPr>
+        <w:t>.</w:t>
+      </w:r>
+    </w:p>
+    <w:p>
+      <w:pPr>
+        <w:pStyle w:val="Listaszerbekezds"/>
+        <w:numPr>
+          <w:ilvl w:val="0"/>
+          <w:numId w:val="2"/>
+        </w:numPr>
+        <w:jc w:val="both"/>
+        <w:rPr>
+          <w:sz w:val="24"/>
+          <w:szCs w:val="24"/>
+        </w:rPr>
+      </w:pPr>
+      <w:proofErr w:type="spellStart"/>
+      <w:r>
+        <w:rPr>
+          <w:sz w:val="24"/>
+          <w:szCs w:val="24"/>
+        </w:rPr>
+        <w:t>Country_Name</w:t>
+      </w:r>
+      <w:proofErr w:type="spellEnd"/>
+      <w:r>
+        <w:rPr>
+          <w:sz w:val="24"/>
+          <w:szCs w:val="24"/>
+        </w:rPr>
+        <w:t>:</w:t>
+      </w:r>
+    </w:p>
+    <w:p>
+      <w:pPr>
+        <w:pStyle w:val="Listaszerbekezds"/>
+        <w:numPr>
+          <w:ilvl w:val="1"/>
+          <w:numId w:val="2"/>
+        </w:numPr>
+        <w:jc w:val="both"/>
+        <w:rPr>
+          <w:sz w:val="24"/>
+          <w:szCs w:val="24"/>
+        </w:rPr>
+      </w:pPr>
+      <w:r>
+        <w:rPr>
+          <w:sz w:val="24"/>
+          <w:szCs w:val="24"/>
+        </w:rPr>
+        <w:t>Típus: TEXT</w:t>
+      </w:r>
+    </w:p>
+    <w:p>
+      <w:pPr>
+        <w:pStyle w:val="Listaszerbekezds"/>
+        <w:numPr>
+          <w:ilvl w:val="1"/>
+          <w:numId w:val="2"/>
+        </w:numPr>
+        <w:jc w:val="both"/>
+        <w:rPr>
+          <w:sz w:val="24"/>
+          <w:szCs w:val="24"/>
+        </w:rPr>
+      </w:pPr>
+      <w:r>
+        <w:rPr>
+          <w:sz w:val="24"/>
+          <w:szCs w:val="24"/>
+        </w:rPr>
+        <w:t>Leírás: Az adott ország neve</w:t>
+      </w:r>
+      <w:r>
+        <w:rPr>
+          <w:sz w:val="24"/>
+          <w:szCs w:val="24"/>
+        </w:rPr>
+        <w:t>.</w:t>
+      </w:r>
+    </w:p>
+    <w:p>
+      <w:pPr>
+        <w:keepNext/>
+        <w:jc w:val="both"/>
+        <w:rPr>
+          <w:sz w:val="24"/>
+          <w:szCs w:val="24"/>
+        </w:rPr>
+      </w:pPr>
+      <w:r>
+        <w:rPr>
+          <w:sz w:val="24"/>
+          <w:szCs w:val="24"/>
+        </w:rPr>
+        <w:lastRenderedPageBreak/>
+        <w:t xml:space="preserve">A </w:t>
+      </w:r>
+      <w:proofErr w:type="spellStart"/>
+      <w:r>
+        <w:rPr>
+          <w:b/>
+          <w:sz w:val="24"/>
+          <w:szCs w:val="24"/>
+        </w:rPr>
+        <w:t>Directors</w:t>
+      </w:r>
+      <w:proofErr w:type="spellEnd"/>
+      <w:r>
+        <w:rPr>
+          <w:sz w:val="24"/>
+          <w:szCs w:val="24"/>
+        </w:rPr>
+        <w:t xml:space="preserve"> </w:t>
+      </w:r>
+      <w:r>
+        <w:rPr>
+          <w:b/>
+          <w:sz w:val="24"/>
+          <w:szCs w:val="24"/>
+        </w:rPr>
+        <w:t>tábla</w:t>
+      </w:r>
+      <w:r>
+        <w:rPr>
+          <w:sz w:val="24"/>
+          <w:szCs w:val="24"/>
+        </w:rPr>
+        <w:t xml:space="preserve"> a következő </w:t>
+      </w:r>
+      <w:proofErr w:type="spellStart"/>
+      <w:r>
+        <w:rPr>
+          <w:sz w:val="24"/>
+          <w:szCs w:val="24"/>
+        </w:rPr>
+        <w:t>mezőkből</w:t>
+      </w:r>
+      <w:proofErr w:type="spellEnd"/>
+      <w:r>
+        <w:rPr>
+          <w:sz w:val="24"/>
+          <w:szCs w:val="24"/>
+        </w:rPr>
+        <w:t xml:space="preserve"> áll:</w:t>
+      </w:r>
+    </w:p>
+    <w:p>
+      <w:pPr>
+        <w:pStyle w:val="Listaszerbekezds"/>
+        <w:keepNext/>
+        <w:numPr>
+          <w:ilvl w:val="0"/>
+          <w:numId w:val="2"/>
+        </w:numPr>
+        <w:jc w:val="both"/>
+        <w:rPr>
+          <w:sz w:val="24"/>
+          <w:szCs w:val="24"/>
+        </w:rPr>
+      </w:pPr>
+      <w:r>
+        <w:rPr>
+          <w:sz w:val="24"/>
+          <w:szCs w:val="24"/>
+        </w:rPr>
+        <w:t>ID:</w:t>
+      </w:r>
+    </w:p>
+    <w:p>
+      <w:pPr>
+        <w:pStyle w:val="Listaszerbekezds"/>
+        <w:keepNext/>
+        <w:numPr>
+          <w:ilvl w:val="1"/>
+          <w:numId w:val="2"/>
+        </w:numPr>
+        <w:jc w:val="both"/>
+        <w:rPr>
+          <w:sz w:val="24"/>
+          <w:szCs w:val="24"/>
+        </w:rPr>
+      </w:pPr>
+      <w:r>
+        <w:rPr>
+          <w:sz w:val="24"/>
+          <w:szCs w:val="24"/>
+        </w:rPr>
+        <w:t>Típus: INTEGER</w:t>
+      </w:r>
+    </w:p>
+    <w:p>
+      <w:pPr>
+        <w:pStyle w:val="Listaszerbekezds"/>
+        <w:keepNext/>
+        <w:numPr>
+          <w:ilvl w:val="1"/>
+          <w:numId w:val="2"/>
+        </w:numPr>
+        <w:jc w:val="both"/>
+        <w:rPr>
+          <w:sz w:val="24"/>
+          <w:szCs w:val="24"/>
+        </w:rPr>
+      </w:pPr>
+      <w:r>
+        <w:rPr>
+          <w:sz w:val="24"/>
+          <w:szCs w:val="24"/>
+        </w:rPr>
+        <w:t xml:space="preserve">Leírás: Az adott </w:t>
+      </w:r>
+      <w:r>
+        <w:rPr>
+          <w:sz w:val="24"/>
+          <w:szCs w:val="24"/>
+        </w:rPr>
+        <w:t>rendező</w:t>
+      </w:r>
+      <w:r>
+        <w:rPr>
+          <w:sz w:val="24"/>
+          <w:szCs w:val="24"/>
+        </w:rPr>
+        <w:t xml:space="preserve"> egyedi azonosítója</w:t>
+      </w:r>
+      <w:r>
+        <w:rPr>
+          <w:sz w:val="24"/>
+          <w:szCs w:val="24"/>
+        </w:rPr>
+        <w:t xml:space="preserve">, </w:t>
+      </w:r>
+      <w:r>
+        <w:rPr>
+          <w:sz w:val="24"/>
+          <w:szCs w:val="24"/>
+        </w:rPr>
+        <w:t xml:space="preserve">ez a </w:t>
+      </w:r>
+      <w:proofErr w:type="spellStart"/>
+      <w:r>
+        <w:rPr>
+          <w:sz w:val="24"/>
+          <w:szCs w:val="24"/>
+        </w:rPr>
+        <w:t>primary</w:t>
+      </w:r>
+      <w:proofErr w:type="spellEnd"/>
+      <w:r>
+        <w:rPr>
+          <w:sz w:val="24"/>
+          <w:szCs w:val="24"/>
+        </w:rPr>
+        <w:t xml:space="preserve"> </w:t>
+      </w:r>
+      <w:proofErr w:type="spellStart"/>
+      <w:r>
+        <w:rPr>
+          <w:sz w:val="24"/>
+          <w:szCs w:val="24"/>
+        </w:rPr>
+        <w:t>key</w:t>
+      </w:r>
+      <w:proofErr w:type="spellEnd"/>
+      <w:r>
+        <w:rPr>
+          <w:sz w:val="24"/>
+          <w:szCs w:val="24"/>
+        </w:rPr>
+        <w:t>.</w:t>
+      </w:r>
+    </w:p>
+    <w:p>
+      <w:pPr>
+        <w:pStyle w:val="Listaszerbekezds"/>
+        <w:keepNext/>
+        <w:numPr>
+          <w:ilvl w:val="0"/>
+          <w:numId w:val="2"/>
+        </w:numPr>
+        <w:jc w:val="both"/>
+        <w:rPr>
+          <w:sz w:val="24"/>
+          <w:szCs w:val="24"/>
+        </w:rPr>
+      </w:pPr>
+      <w:proofErr w:type="spellStart"/>
+      <w:r>
+        <w:rPr>
+          <w:sz w:val="24"/>
+          <w:szCs w:val="24"/>
+        </w:rPr>
+        <w:t>Director</w:t>
+      </w:r>
+      <w:r>
+        <w:rPr>
+          <w:sz w:val="24"/>
+          <w:szCs w:val="24"/>
+        </w:rPr>
+        <w:t>_Name</w:t>
+      </w:r>
+      <w:proofErr w:type="spellEnd"/>
+      <w:r>
+        <w:rPr>
+          <w:sz w:val="24"/>
+          <w:szCs w:val="24"/>
+        </w:rPr>
+        <w:t>:</w:t>
+      </w:r>
+    </w:p>
+    <w:p>
+      <w:pPr>
+        <w:pStyle w:val="Listaszerbekezds"/>
+        <w:numPr>
+          <w:ilvl w:val="1"/>
+          <w:numId w:val="2"/>
+        </w:numPr>
+        <w:jc w:val="both"/>
+        <w:rPr>
+          <w:sz w:val="24"/>
+          <w:szCs w:val="24"/>
+        </w:rPr>
+      </w:pPr>
+      <w:r>
+        <w:rPr>
+          <w:sz w:val="24"/>
+          <w:szCs w:val="24"/>
+        </w:rPr>
+        <w:t>Típus: TEXT</w:t>
+      </w:r>
+    </w:p>
+    <w:p>
+      <w:pPr>
+        <w:pStyle w:val="Listaszerbekezds"/>
+        <w:numPr>
+          <w:ilvl w:val="1"/>
+          <w:numId w:val="2"/>
+        </w:numPr>
+        <w:jc w:val="both"/>
+        <w:rPr>
+          <w:sz w:val="24"/>
+          <w:szCs w:val="24"/>
+        </w:rPr>
+      </w:pPr>
+      <w:r>
+        <w:rPr>
+          <w:sz w:val="24"/>
+          <w:szCs w:val="24"/>
+        </w:rPr>
+        <w:t xml:space="preserve">Leírás: Az adott </w:t>
+      </w:r>
+      <w:r>
+        <w:rPr>
+          <w:sz w:val="24"/>
+          <w:szCs w:val="24"/>
+        </w:rPr>
+        <w:t>rendező</w:t>
+      </w:r>
+      <w:r>
+        <w:rPr>
+          <w:sz w:val="24"/>
+          <w:szCs w:val="24"/>
+        </w:rPr>
+        <w:t xml:space="preserve"> neve</w:t>
+      </w:r>
+      <w:r>
+        <w:rPr>
+          <w:sz w:val="24"/>
+          <w:szCs w:val="24"/>
+        </w:rPr>
+        <w:t>.</w:t>
+      </w:r>
+    </w:p>
+    <w:p>
+      <w:pPr>
+        <w:jc w:val="both"/>
+        <w:rPr>
+          <w:sz w:val="24"/>
+          <w:szCs w:val="24"/>
+        </w:rPr>
+      </w:pPr>
+      <w:r>
+        <w:rPr>
+          <w:sz w:val="24"/>
+          <w:szCs w:val="24"/>
+        </w:rPr>
+        <w:t xml:space="preserve">A </w:t>
+      </w:r>
+      <w:proofErr w:type="spellStart"/>
+      <w:r>
+        <w:rPr>
+          <w:b/>
+          <w:sz w:val="24"/>
+          <w:szCs w:val="24"/>
+        </w:rPr>
+        <w:t>Genres</w:t>
+      </w:r>
+      <w:proofErr w:type="spellEnd"/>
+      <w:r>
+        <w:rPr>
+          <w:sz w:val="24"/>
+          <w:szCs w:val="24"/>
+        </w:rPr>
+        <w:t xml:space="preserve"> </w:t>
+      </w:r>
+      <w:r>
+        <w:rPr>
+          <w:b/>
+          <w:sz w:val="24"/>
+          <w:szCs w:val="24"/>
+        </w:rPr>
+        <w:t>tábla</w:t>
+      </w:r>
+      <w:r>
+        <w:rPr>
+          <w:sz w:val="24"/>
+          <w:szCs w:val="24"/>
+        </w:rPr>
+        <w:t xml:space="preserve"> a következő </w:t>
+      </w:r>
+      <w:proofErr w:type="spellStart"/>
+      <w:r>
+        <w:rPr>
+          <w:sz w:val="24"/>
+          <w:szCs w:val="24"/>
+        </w:rPr>
+        <w:t>mezőkből</w:t>
+      </w:r>
+      <w:proofErr w:type="spellEnd"/>
+      <w:r>
+        <w:rPr>
+          <w:sz w:val="24"/>
+          <w:szCs w:val="24"/>
+        </w:rPr>
+        <w:t xml:space="preserve"> áll:</w:t>
+      </w:r>
+    </w:p>
+    <w:p>
+      <w:pPr>
+        <w:pStyle w:val="Listaszerbekezds"/>
+        <w:numPr>
+          <w:ilvl w:val="0"/>
+          <w:numId w:val="2"/>
+        </w:numPr>
+        <w:jc w:val="both"/>
+        <w:rPr>
+          <w:sz w:val="24"/>
+          <w:szCs w:val="24"/>
+        </w:rPr>
+      </w:pPr>
+      <w:r>
+        <w:rPr>
+          <w:sz w:val="24"/>
+          <w:szCs w:val="24"/>
+        </w:rPr>
+        <w:t>ID:</w:t>
+      </w:r>
+    </w:p>
+    <w:p>
+      <w:pPr>
+        <w:pStyle w:val="Listaszerbekezds"/>
+        <w:numPr>
+          <w:ilvl w:val="1"/>
+          <w:numId w:val="2"/>
+        </w:numPr>
+        <w:jc w:val="both"/>
+        <w:rPr>
+          <w:sz w:val="24"/>
+          <w:szCs w:val="24"/>
+        </w:rPr>
+      </w:pPr>
+      <w:r>
+        <w:rPr>
+          <w:sz w:val="24"/>
+          <w:szCs w:val="24"/>
+        </w:rPr>
+        <w:t>Típus: INTEGER</w:t>
+      </w:r>
+    </w:p>
+    <w:p>
+      <w:pPr>
+        <w:pStyle w:val="Listaszerbekezds"/>
+        <w:numPr>
+          <w:ilvl w:val="1"/>
+          <w:numId w:val="2"/>
+        </w:numPr>
+        <w:jc w:val="both"/>
+        <w:rPr>
+          <w:sz w:val="24"/>
+          <w:szCs w:val="24"/>
+        </w:rPr>
+      </w:pPr>
+      <w:r>
+        <w:rPr>
+          <w:sz w:val="24"/>
+          <w:szCs w:val="24"/>
+        </w:rPr>
+        <w:t xml:space="preserve">Leírás: Az adott </w:t>
+      </w:r>
+      <w:r>
+        <w:rPr>
+          <w:sz w:val="24"/>
+          <w:szCs w:val="24"/>
+        </w:rPr>
+        <w:t>műfaj</w:t>
+      </w:r>
+      <w:r>
+        <w:rPr>
+          <w:sz w:val="24"/>
+          <w:szCs w:val="24"/>
+        </w:rPr>
+        <w:t xml:space="preserve"> egyedi azonosítója</w:t>
+      </w:r>
+      <w:r>
+        <w:rPr>
+          <w:sz w:val="24"/>
+          <w:szCs w:val="24"/>
+        </w:rPr>
+        <w:t xml:space="preserve">, </w:t>
+      </w:r>
+      <w:r>
+        <w:rPr>
+          <w:sz w:val="24"/>
+          <w:szCs w:val="24"/>
+        </w:rPr>
+        <w:t xml:space="preserve">ez a </w:t>
+      </w:r>
+      <w:proofErr w:type="spellStart"/>
+      <w:r>
+        <w:rPr>
+          <w:sz w:val="24"/>
+          <w:szCs w:val="24"/>
+        </w:rPr>
+        <w:t>primary</w:t>
+      </w:r>
+      <w:proofErr w:type="spellEnd"/>
+      <w:r>
+        <w:rPr>
+          <w:sz w:val="24"/>
+          <w:szCs w:val="24"/>
+        </w:rPr>
+        <w:t xml:space="preserve"> </w:t>
+      </w:r>
+      <w:proofErr w:type="spellStart"/>
+      <w:r>
+        <w:rPr>
+          <w:sz w:val="24"/>
+          <w:szCs w:val="24"/>
+        </w:rPr>
+        <w:t>key</w:t>
+      </w:r>
+      <w:proofErr w:type="spellEnd"/>
+      <w:r>
+        <w:rPr>
+          <w:sz w:val="24"/>
+          <w:szCs w:val="24"/>
+        </w:rPr>
+        <w:t>.</w:t>
+      </w:r>
+    </w:p>
+    <w:p>
+      <w:pPr>
+        <w:pStyle w:val="Listaszerbekezds"/>
+        <w:numPr>
+          <w:ilvl w:val="0"/>
+          <w:numId w:val="2"/>
+        </w:numPr>
+        <w:jc w:val="both"/>
+        <w:rPr>
+          <w:sz w:val="24"/>
+          <w:szCs w:val="24"/>
+        </w:rPr>
+      </w:pPr>
+      <w:proofErr w:type="spellStart"/>
+      <w:r>
+        <w:rPr>
+          <w:sz w:val="24"/>
+          <w:szCs w:val="24"/>
+        </w:rPr>
+        <w:t>Genre</w:t>
+      </w:r>
+      <w:r>
+        <w:rPr>
+          <w:sz w:val="24"/>
+          <w:szCs w:val="24"/>
+        </w:rPr>
+        <w:t>_Name</w:t>
+      </w:r>
+      <w:proofErr w:type="spellEnd"/>
+      <w:r>
+        <w:rPr>
+          <w:sz w:val="24"/>
+          <w:szCs w:val="24"/>
+        </w:rPr>
+        <w:t>:</w:t>
+      </w:r>
+    </w:p>
+    <w:p>
+      <w:pPr>
+        <w:pStyle w:val="Listaszerbekezds"/>
+        <w:numPr>
+          <w:ilvl w:val="1"/>
+          <w:numId w:val="2"/>
+        </w:numPr>
+        <w:jc w:val="both"/>
+        <w:rPr>
+          <w:sz w:val="24"/>
+          <w:szCs w:val="24"/>
+        </w:rPr>
+      </w:pPr>
+      <w:r>
+        <w:rPr>
+          <w:sz w:val="24"/>
+          <w:szCs w:val="24"/>
+        </w:rPr>
+        <w:t>Típus: TEXT</w:t>
+      </w:r>
+    </w:p>
+    <w:p>
+      <w:pPr>
+        <w:pStyle w:val="Listaszerbekezds"/>
+        <w:numPr>
+          <w:ilvl w:val="1"/>
+          <w:numId w:val="2"/>
+        </w:numPr>
+        <w:jc w:val="both"/>
+        <w:rPr>
+          <w:sz w:val="24"/>
+          <w:szCs w:val="24"/>
+        </w:rPr>
+      </w:pPr>
+      <w:r>
+        <w:rPr>
+          <w:sz w:val="24"/>
+          <w:szCs w:val="24"/>
+        </w:rPr>
+        <w:t xml:space="preserve">Leírás: Az adott </w:t>
+      </w:r>
+      <w:r>
+        <w:rPr>
+          <w:sz w:val="24"/>
+          <w:szCs w:val="24"/>
+        </w:rPr>
+        <w:t>műfaj</w:t>
+      </w:r>
+      <w:r>
+        <w:rPr>
+          <w:sz w:val="24"/>
+          <w:szCs w:val="24"/>
+        </w:rPr>
+        <w:t xml:space="preserve"> neve</w:t>
+      </w:r>
+      <w:r>
+        <w:rPr>
+          <w:sz w:val="24"/>
+          <w:szCs w:val="24"/>
+        </w:rPr>
+        <w:t>.</w:t>
+      </w:r>
+    </w:p>
+    <w:p>
+      <w:pPr>
+        <w:jc w:val="both"/>
+        <w:rPr>
+          <w:sz w:val="24"/>
+          <w:szCs w:val="24"/>
+        </w:rPr>
+      </w:pPr>
+      <w:r>
+        <w:rPr>
+          <w:sz w:val="24"/>
+          <w:szCs w:val="24"/>
+        </w:rPr>
+        <w:t xml:space="preserve">A </w:t>
+      </w:r>
+      <w:proofErr w:type="spellStart"/>
+      <w:r>
+        <w:rPr>
+          <w:b/>
+          <w:sz w:val="24"/>
+          <w:szCs w:val="24"/>
+        </w:rPr>
+        <w:t>Keywords</w:t>
+      </w:r>
+      <w:proofErr w:type="spellEnd"/>
+      <w:r>
+        <w:rPr>
+          <w:sz w:val="24"/>
+          <w:szCs w:val="24"/>
+        </w:rPr>
+        <w:t xml:space="preserve"> </w:t>
+      </w:r>
+      <w:r>
+        <w:rPr>
+          <w:b/>
+          <w:sz w:val="24"/>
+          <w:szCs w:val="24"/>
+        </w:rPr>
+        <w:t>tábla</w:t>
+      </w:r>
+      <w:r>
+        <w:rPr>
+          <w:sz w:val="24"/>
+          <w:szCs w:val="24"/>
+        </w:rPr>
+        <w:t xml:space="preserve"> a következő </w:t>
+      </w:r>
+      <w:proofErr w:type="spellStart"/>
+      <w:r>
+        <w:rPr>
+          <w:sz w:val="24"/>
+          <w:szCs w:val="24"/>
+        </w:rPr>
+        <w:t>mezőkből</w:t>
+      </w:r>
+      <w:proofErr w:type="spellEnd"/>
+      <w:r>
+        <w:rPr>
+          <w:sz w:val="24"/>
+          <w:szCs w:val="24"/>
+        </w:rPr>
+        <w:t xml:space="preserve"> áll:</w:t>
+      </w:r>
+    </w:p>
+    <w:p>
+      <w:pPr>
+        <w:pStyle w:val="Listaszerbekezds"/>
+        <w:numPr>
+          <w:ilvl w:val="0"/>
+          <w:numId w:val="2"/>
+        </w:numPr>
+        <w:jc w:val="both"/>
+        <w:rPr>
+          <w:sz w:val="24"/>
+          <w:szCs w:val="24"/>
+        </w:rPr>
+      </w:pPr>
+      <w:r>
+        <w:rPr>
+          <w:sz w:val="24"/>
+          <w:szCs w:val="24"/>
+        </w:rPr>
+        <w:t>ID:</w:t>
+      </w:r>
+    </w:p>
+    <w:p>
+      <w:pPr>
+        <w:pStyle w:val="Listaszerbekezds"/>
+        <w:numPr>
+          <w:ilvl w:val="1"/>
+          <w:numId w:val="2"/>
+        </w:numPr>
+        <w:jc w:val="both"/>
+        <w:rPr>
+          <w:sz w:val="24"/>
+          <w:szCs w:val="24"/>
+        </w:rPr>
+      </w:pPr>
+      <w:r>
+        <w:rPr>
+          <w:sz w:val="24"/>
+          <w:szCs w:val="24"/>
+        </w:rPr>
+        <w:t>Típus: INTEGER</w:t>
+      </w:r>
+    </w:p>
+    <w:p>
+      <w:pPr>
+        <w:pStyle w:val="Listaszerbekezds"/>
+        <w:numPr>
+          <w:ilvl w:val="1"/>
+          <w:numId w:val="2"/>
+        </w:numPr>
+        <w:jc w:val="both"/>
+        <w:rPr>
+          <w:sz w:val="24"/>
+          <w:szCs w:val="24"/>
+        </w:rPr>
+      </w:pPr>
+      <w:r>
+        <w:rPr>
+          <w:sz w:val="24"/>
+          <w:szCs w:val="24"/>
+        </w:rPr>
+        <w:t xml:space="preserve">Leírás: Az adott </w:t>
+      </w:r>
+      <w:r>
+        <w:rPr>
+          <w:sz w:val="24"/>
+          <w:szCs w:val="24"/>
+        </w:rPr>
+        <w:t>kulcsszó</w:t>
+      </w:r>
+      <w:r>
+        <w:rPr>
+          <w:sz w:val="24"/>
+          <w:szCs w:val="24"/>
+        </w:rPr>
+        <w:t xml:space="preserve"> egyedi azonosítója</w:t>
+      </w:r>
+      <w:r>
+        <w:rPr>
+          <w:sz w:val="24"/>
+          <w:szCs w:val="24"/>
+        </w:rPr>
+        <w:t xml:space="preserve">, </w:t>
+      </w:r>
+      <w:r>
+        <w:rPr>
+          <w:sz w:val="24"/>
+          <w:szCs w:val="24"/>
+        </w:rPr>
+        <w:t xml:space="preserve">ez a </w:t>
+      </w:r>
+      <w:proofErr w:type="spellStart"/>
+      <w:r>
+        <w:rPr>
+          <w:sz w:val="24"/>
+          <w:szCs w:val="24"/>
+        </w:rPr>
+        <w:t>primary</w:t>
+      </w:r>
+      <w:proofErr w:type="spellEnd"/>
+      <w:r>
+        <w:rPr>
+          <w:sz w:val="24"/>
+          <w:szCs w:val="24"/>
+        </w:rPr>
+        <w:t xml:space="preserve"> </w:t>
+      </w:r>
+      <w:proofErr w:type="spellStart"/>
+      <w:r>
+        <w:rPr>
+          <w:sz w:val="24"/>
+          <w:szCs w:val="24"/>
+        </w:rPr>
+        <w:t>key</w:t>
+      </w:r>
+      <w:proofErr w:type="spellEnd"/>
+      <w:r>
+        <w:rPr>
+          <w:sz w:val="24"/>
+          <w:szCs w:val="24"/>
+        </w:rPr>
+        <w:t>.</w:t>
+      </w:r>
+    </w:p>
+    <w:p>
+      <w:pPr>
+        <w:pStyle w:val="Listaszerbekezds"/>
+        <w:numPr>
+          <w:ilvl w:val="0"/>
+          <w:numId w:val="2"/>
+        </w:numPr>
+        <w:jc w:val="both"/>
+        <w:rPr>
+          <w:sz w:val="24"/>
+          <w:szCs w:val="24"/>
+        </w:rPr>
+      </w:pPr>
+      <w:proofErr w:type="spellStart"/>
+      <w:r>
+        <w:rPr>
+          <w:sz w:val="24"/>
+          <w:szCs w:val="24"/>
+        </w:rPr>
+        <w:t>Keyword</w:t>
+      </w:r>
+      <w:r>
+        <w:rPr>
+          <w:sz w:val="24"/>
+          <w:szCs w:val="24"/>
+        </w:rPr>
+        <w:t>_Name</w:t>
+      </w:r>
+      <w:proofErr w:type="spellEnd"/>
+      <w:r>
+        <w:rPr>
+          <w:sz w:val="24"/>
+          <w:szCs w:val="24"/>
+        </w:rPr>
+        <w:t>:</w:t>
+      </w:r>
+    </w:p>
+    <w:p>
+      <w:pPr>
+        <w:pStyle w:val="Listaszerbekezds"/>
+        <w:numPr>
+          <w:ilvl w:val="1"/>
+          <w:numId w:val="2"/>
+        </w:numPr>
+        <w:jc w:val="both"/>
+        <w:rPr>
+          <w:sz w:val="24"/>
+          <w:szCs w:val="24"/>
+        </w:rPr>
+      </w:pPr>
+      <w:r>
+        <w:rPr>
+          <w:sz w:val="24"/>
+          <w:szCs w:val="24"/>
+        </w:rPr>
+        <w:t>Típus: TEXT</w:t>
+      </w:r>
+    </w:p>
+    <w:p>
+      <w:pPr>
+        <w:pStyle w:val="Listaszerbekezds"/>
+        <w:numPr>
+          <w:ilvl w:val="1"/>
+          <w:numId w:val="2"/>
+        </w:numPr>
+        <w:jc w:val="both"/>
+        <w:rPr>
+          <w:sz w:val="24"/>
+          <w:szCs w:val="24"/>
+        </w:rPr>
+      </w:pPr>
+      <w:r>
+        <w:rPr>
+          <w:sz w:val="24"/>
+          <w:szCs w:val="24"/>
+        </w:rPr>
+        <w:t xml:space="preserve">Leírás: Az adott </w:t>
+      </w:r>
+      <w:r>
+        <w:rPr>
+          <w:sz w:val="24"/>
+          <w:szCs w:val="24"/>
+        </w:rPr>
+        <w:t>kulcsszó</w:t>
+      </w:r>
+      <w:r>
+        <w:rPr>
+          <w:sz w:val="24"/>
+          <w:szCs w:val="24"/>
+        </w:rPr>
+        <w:t xml:space="preserve"> neve</w:t>
+      </w:r>
+    </w:p>
+    <w:p>
+      <w:pPr>
+        <w:jc w:val="both"/>
+        <w:rPr>
+          <w:sz w:val="24"/>
+          <w:szCs w:val="24"/>
+        </w:rPr>
+      </w:pPr>
+      <w:r>
+        <w:rPr>
+          <w:sz w:val="24"/>
+          <w:szCs w:val="24"/>
+        </w:rPr>
+        <w:t xml:space="preserve">A </w:t>
+      </w:r>
+      <w:proofErr w:type="spellStart"/>
+      <w:r>
+        <w:rPr>
+          <w:b/>
+          <w:sz w:val="24"/>
+          <w:szCs w:val="24"/>
+        </w:rPr>
+        <w:t>Languages</w:t>
+      </w:r>
+      <w:proofErr w:type="spellEnd"/>
+      <w:r>
+        <w:rPr>
+          <w:sz w:val="24"/>
+          <w:szCs w:val="24"/>
+        </w:rPr>
+        <w:t xml:space="preserve"> </w:t>
+      </w:r>
+      <w:r>
+        <w:rPr>
+          <w:b/>
+          <w:sz w:val="24"/>
+          <w:szCs w:val="24"/>
+        </w:rPr>
+        <w:t>tábla</w:t>
+      </w:r>
+      <w:r>
+        <w:rPr>
+          <w:sz w:val="24"/>
+          <w:szCs w:val="24"/>
+        </w:rPr>
+        <w:t xml:space="preserve"> a következő </w:t>
+      </w:r>
+      <w:proofErr w:type="spellStart"/>
+      <w:r>
+        <w:rPr>
+          <w:sz w:val="24"/>
+          <w:szCs w:val="24"/>
+        </w:rPr>
+        <w:t>mezőkből</w:t>
+      </w:r>
+      <w:proofErr w:type="spellEnd"/>
+      <w:r>
+        <w:rPr>
+          <w:sz w:val="24"/>
+          <w:szCs w:val="24"/>
+        </w:rPr>
+        <w:t xml:space="preserve"> áll:</w:t>
+      </w:r>
+    </w:p>
+    <w:p>
+      <w:pPr>
+        <w:pStyle w:val="Listaszerbekezds"/>
+        <w:numPr>
+          <w:ilvl w:val="0"/>
+          <w:numId w:val="2"/>
+        </w:numPr>
+        <w:jc w:val="both"/>
+        <w:rPr>
+          <w:sz w:val="24"/>
+          <w:szCs w:val="24"/>
+        </w:rPr>
+      </w:pPr>
+      <w:r>
+        <w:rPr>
+          <w:sz w:val="24"/>
+          <w:szCs w:val="24"/>
+        </w:rPr>
+        <w:t>ID:</w:t>
+      </w:r>
+    </w:p>
+    <w:p>
+      <w:pPr>
+        <w:pStyle w:val="Listaszerbekezds"/>
+        <w:numPr>
+          <w:ilvl w:val="1"/>
+          <w:numId w:val="2"/>
+        </w:numPr>
+        <w:jc w:val="both"/>
+        <w:rPr>
+          <w:sz w:val="24"/>
+          <w:szCs w:val="24"/>
+        </w:rPr>
+      </w:pPr>
+      <w:r>
+        <w:rPr>
+          <w:sz w:val="24"/>
+          <w:szCs w:val="24"/>
+        </w:rPr>
+        <w:t>Típus: INTEGER</w:t>
+      </w:r>
+    </w:p>
+    <w:p>
+      <w:pPr>
+        <w:pStyle w:val="Listaszerbekezds"/>
+        <w:numPr>
+          <w:ilvl w:val="1"/>
+          <w:numId w:val="2"/>
+        </w:numPr>
+        <w:jc w:val="both"/>
+        <w:rPr>
+          <w:sz w:val="24"/>
+          <w:szCs w:val="24"/>
+        </w:rPr>
+      </w:pPr>
+      <w:r>
+        <w:rPr>
+          <w:sz w:val="24"/>
+          <w:szCs w:val="24"/>
+        </w:rPr>
+        <w:t xml:space="preserve">Leírás: Az adott </w:t>
+      </w:r>
+      <w:r>
+        <w:rPr>
+          <w:sz w:val="24"/>
+          <w:szCs w:val="24"/>
+        </w:rPr>
+        <w:t>nyelv</w:t>
+      </w:r>
+      <w:r>
+        <w:rPr>
+          <w:sz w:val="24"/>
+          <w:szCs w:val="24"/>
+        </w:rPr>
+        <w:t xml:space="preserve"> egyedi azonosítója</w:t>
+      </w:r>
+      <w:r>
+        <w:rPr>
+          <w:sz w:val="24"/>
+          <w:szCs w:val="24"/>
+        </w:rPr>
+        <w:t xml:space="preserve">, </w:t>
+      </w:r>
+      <w:r>
+        <w:rPr>
+          <w:sz w:val="24"/>
+          <w:szCs w:val="24"/>
+        </w:rPr>
+        <w:t xml:space="preserve">ez a </w:t>
+      </w:r>
+      <w:proofErr w:type="spellStart"/>
+      <w:r>
+        <w:rPr>
+          <w:sz w:val="24"/>
+          <w:szCs w:val="24"/>
+        </w:rPr>
+        <w:t>primary</w:t>
+      </w:r>
+      <w:proofErr w:type="spellEnd"/>
+      <w:r>
+        <w:rPr>
+          <w:sz w:val="24"/>
+          <w:szCs w:val="24"/>
+        </w:rPr>
+        <w:t xml:space="preserve"> </w:t>
+      </w:r>
+      <w:proofErr w:type="spellStart"/>
+      <w:r>
+        <w:rPr>
+          <w:sz w:val="24"/>
+          <w:szCs w:val="24"/>
+        </w:rPr>
+        <w:t>key</w:t>
+      </w:r>
+      <w:proofErr w:type="spellEnd"/>
+      <w:r>
+        <w:rPr>
+          <w:sz w:val="24"/>
+          <w:szCs w:val="24"/>
+        </w:rPr>
+        <w:t>.</w:t>
+      </w:r>
+    </w:p>
+    <w:p>
+      <w:pPr>
+        <w:pStyle w:val="Listaszerbekezds"/>
+        <w:numPr>
+          <w:ilvl w:val="0"/>
+          <w:numId w:val="2"/>
+        </w:numPr>
+        <w:jc w:val="both"/>
+        <w:rPr>
+          <w:sz w:val="24"/>
+          <w:szCs w:val="24"/>
+        </w:rPr>
+      </w:pPr>
+      <w:proofErr w:type="spellStart"/>
+      <w:r>
+        <w:rPr>
+          <w:sz w:val="24"/>
+          <w:szCs w:val="24"/>
+        </w:rPr>
+        <w:t>Language</w:t>
+      </w:r>
+      <w:r>
+        <w:rPr>
+          <w:sz w:val="24"/>
+          <w:szCs w:val="24"/>
+        </w:rPr>
+        <w:t>_Name</w:t>
+      </w:r>
+      <w:proofErr w:type="spellEnd"/>
+      <w:r>
+        <w:rPr>
+          <w:sz w:val="24"/>
+          <w:szCs w:val="24"/>
+        </w:rPr>
+        <w:t>:</w:t>
+      </w:r>
+    </w:p>
+    <w:p>
+      <w:pPr>
+        <w:pStyle w:val="Listaszerbekezds"/>
+        <w:numPr>
+          <w:ilvl w:val="1"/>
+          <w:numId w:val="2"/>
+        </w:numPr>
+        <w:jc w:val="both"/>
+        <w:rPr>
+          <w:sz w:val="24"/>
+          <w:szCs w:val="24"/>
+        </w:rPr>
+      </w:pPr>
+      <w:r>
+        <w:rPr>
+          <w:sz w:val="24"/>
+          <w:szCs w:val="24"/>
+        </w:rPr>
+        <w:t>Típus: TEXT</w:t>
+      </w:r>
+    </w:p>
+    <w:p>
+      <w:pPr>
+        <w:pStyle w:val="Listaszerbekezds"/>
+        <w:numPr>
+          <w:ilvl w:val="1"/>
+          <w:numId w:val="2"/>
+        </w:numPr>
+        <w:jc w:val="both"/>
+        <w:rPr>
+          <w:sz w:val="24"/>
+          <w:szCs w:val="24"/>
+        </w:rPr>
+      </w:pPr>
+      <w:r>
+        <w:rPr>
+          <w:sz w:val="24"/>
+          <w:szCs w:val="24"/>
+        </w:rPr>
+        <w:t xml:space="preserve">Leírás: Az adott </w:t>
+      </w:r>
+      <w:r>
+        <w:rPr>
+          <w:sz w:val="24"/>
+          <w:szCs w:val="24"/>
+        </w:rPr>
+        <w:t>nyelv</w:t>
+      </w:r>
+      <w:r>
+        <w:rPr>
+          <w:sz w:val="24"/>
+          <w:szCs w:val="24"/>
+        </w:rPr>
+        <w:t xml:space="preserve"> </w:t>
+      </w:r>
+      <w:r>
+        <w:rPr>
+          <w:sz w:val="24"/>
+          <w:szCs w:val="24"/>
+        </w:rPr>
+        <w:t>elnevezése</w:t>
+      </w:r>
+    </w:p>
+    <w:p>
+      <w:pPr>
+        <w:jc w:val="both"/>
+        <w:rPr>
+          <w:sz w:val="24"/>
+          <w:szCs w:val="24"/>
+        </w:rPr>
+      </w:pPr>
+      <w:r>
+        <w:rPr>
+          <w:sz w:val="24"/>
+          <w:szCs w:val="24"/>
+        </w:rPr>
+        <w:t xml:space="preserve">A </w:t>
+      </w:r>
+      <w:proofErr w:type="spellStart"/>
+      <w:r>
+        <w:rPr>
+          <w:b/>
+          <w:sz w:val="24"/>
+          <w:szCs w:val="24"/>
+        </w:rPr>
+        <w:t>Movies_Countries</w:t>
+      </w:r>
+      <w:proofErr w:type="spellEnd"/>
+      <w:r>
+        <w:rPr>
+          <w:sz w:val="24"/>
+          <w:szCs w:val="24"/>
+        </w:rPr>
+        <w:t xml:space="preserve"> </w:t>
+      </w:r>
+      <w:r>
+        <w:rPr>
+          <w:b/>
+          <w:sz w:val="24"/>
+          <w:szCs w:val="24"/>
+        </w:rPr>
+        <w:t>kapcsoló</w:t>
+      </w:r>
+      <w:r>
+        <w:rPr>
+          <w:b/>
+          <w:sz w:val="24"/>
+          <w:szCs w:val="24"/>
+        </w:rPr>
+        <w:t>tábla</w:t>
+      </w:r>
+      <w:r>
+        <w:rPr>
+          <w:sz w:val="24"/>
+          <w:szCs w:val="24"/>
+        </w:rPr>
+        <w:t xml:space="preserve"> a következő </w:t>
+      </w:r>
+      <w:proofErr w:type="spellStart"/>
+      <w:r>
+        <w:rPr>
+          <w:sz w:val="24"/>
+          <w:szCs w:val="24"/>
+        </w:rPr>
+        <w:t>mezőkből</w:t>
+      </w:r>
+      <w:proofErr w:type="spellEnd"/>
+      <w:r>
+        <w:rPr>
+          <w:sz w:val="24"/>
+          <w:szCs w:val="24"/>
+        </w:rPr>
+        <w:t xml:space="preserve"> áll:</w:t>
+      </w:r>
+    </w:p>
+    <w:p>
+      <w:pPr>
+        <w:pStyle w:val="Listaszerbekezds"/>
+        <w:numPr>
+          <w:ilvl w:val="0"/>
+          <w:numId w:val="2"/>
+        </w:numPr>
+        <w:jc w:val="both"/>
+        <w:rPr>
+          <w:sz w:val="24"/>
+          <w:szCs w:val="24"/>
+        </w:rPr>
+      </w:pPr>
+      <w:proofErr w:type="spellStart"/>
+      <w:r>
+        <w:rPr>
+          <w:sz w:val="24"/>
+          <w:szCs w:val="24"/>
+        </w:rPr>
+        <w:t>Movie_</w:t>
+      </w:r>
+      <w:r>
+        <w:rPr>
+          <w:sz w:val="24"/>
+          <w:szCs w:val="24"/>
+        </w:rPr>
+        <w:t>ID</w:t>
+      </w:r>
+      <w:proofErr w:type="spellEnd"/>
+      <w:r>
+        <w:rPr>
+          <w:sz w:val="24"/>
+          <w:szCs w:val="24"/>
+        </w:rPr>
+        <w:t>:</w:t>
+      </w:r>
+    </w:p>
+    <w:p>
+      <w:pPr>
+        <w:pStyle w:val="Listaszerbekezds"/>
+        <w:numPr>
+          <w:ilvl w:val="1"/>
+          <w:numId w:val="2"/>
+        </w:numPr>
+        <w:jc w:val="both"/>
+        <w:rPr>
+          <w:sz w:val="24"/>
+          <w:szCs w:val="24"/>
+        </w:rPr>
+      </w:pPr>
+      <w:r>
+        <w:rPr>
+          <w:sz w:val="24"/>
+          <w:szCs w:val="24"/>
+        </w:rPr>
+        <w:t>Típus: INTEGER</w:t>
+      </w:r>
+    </w:p>
+    <w:p>
+      <w:pPr>
+        <w:pStyle w:val="Listaszerbekezds"/>
+        <w:numPr>
+          <w:ilvl w:val="1"/>
+          <w:numId w:val="2"/>
+        </w:numPr>
+        <w:jc w:val="both"/>
+        <w:rPr>
+          <w:sz w:val="24"/>
+          <w:szCs w:val="24"/>
+        </w:rPr>
+      </w:pPr>
+      <w:r>
+        <w:rPr>
+          <w:sz w:val="24"/>
+          <w:szCs w:val="24"/>
+        </w:rPr>
+        <w:t xml:space="preserve">Leírás: Az adott </w:t>
+      </w:r>
+      <w:r>
+        <w:rPr>
+          <w:sz w:val="24"/>
+          <w:szCs w:val="24"/>
+        </w:rPr>
+        <w:t>film</w:t>
+      </w:r>
+      <w:r>
+        <w:rPr>
+          <w:sz w:val="24"/>
+          <w:szCs w:val="24"/>
+        </w:rPr>
+        <w:t xml:space="preserve"> egyedi azonosítója</w:t>
+      </w:r>
+      <w:r>
+        <w:rPr>
+          <w:sz w:val="24"/>
+          <w:szCs w:val="24"/>
+        </w:rPr>
+        <w:t xml:space="preserve">, </w:t>
+      </w:r>
+      <w:proofErr w:type="spellStart"/>
+      <w:r>
+        <w:rPr>
+          <w:sz w:val="24"/>
+          <w:szCs w:val="24"/>
+        </w:rPr>
+        <w:t>foreign</w:t>
+      </w:r>
+      <w:proofErr w:type="spellEnd"/>
+      <w:r>
+        <w:rPr>
+          <w:sz w:val="24"/>
+          <w:szCs w:val="24"/>
+        </w:rPr>
+        <w:t xml:space="preserve"> </w:t>
+      </w:r>
+      <w:proofErr w:type="spellStart"/>
+      <w:r>
+        <w:rPr>
+          <w:sz w:val="24"/>
+          <w:szCs w:val="24"/>
+        </w:rPr>
+        <w:t>key</w:t>
+      </w:r>
+      <w:proofErr w:type="spellEnd"/>
+      <w:r>
+        <w:rPr>
+          <w:sz w:val="24"/>
+          <w:szCs w:val="24"/>
+        </w:rPr>
+        <w:t xml:space="preserve">, amely a </w:t>
+      </w:r>
+      <w:proofErr w:type="spellStart"/>
+      <w:r>
+        <w:rPr>
+          <w:sz w:val="24"/>
+          <w:szCs w:val="24"/>
+        </w:rPr>
+        <w:t>Movies</w:t>
+      </w:r>
+      <w:proofErr w:type="spellEnd"/>
+      <w:r>
+        <w:rPr>
+          <w:sz w:val="24"/>
+          <w:szCs w:val="24"/>
+        </w:rPr>
+        <w:t xml:space="preserve"> tábla ID mezőjére mutat</w:t>
+      </w:r>
+      <w:r>
+        <w:rPr>
+          <w:sz w:val="24"/>
+          <w:szCs w:val="24"/>
+        </w:rPr>
+        <w:t>.</w:t>
+      </w:r>
+    </w:p>
+    <w:p>
+      <w:pPr>
+        <w:pStyle w:val="Listaszerbekezds"/>
+        <w:numPr>
+          <w:ilvl w:val="0"/>
+          <w:numId w:val="2"/>
+        </w:numPr>
+        <w:jc w:val="both"/>
+        <w:rPr>
+          <w:sz w:val="24"/>
+          <w:szCs w:val="24"/>
+        </w:rPr>
+      </w:pPr>
+      <w:proofErr w:type="spellStart"/>
+      <w:r>
+        <w:rPr>
+          <w:sz w:val="24"/>
+          <w:szCs w:val="24"/>
+        </w:rPr>
+        <w:t>Countr</w:t>
+      </w:r>
+      <w:r>
+        <w:rPr>
+          <w:sz w:val="24"/>
+          <w:szCs w:val="24"/>
+        </w:rPr>
+        <w:t>ies_ID</w:t>
+      </w:r>
+      <w:proofErr w:type="spellEnd"/>
+      <w:r>
+        <w:rPr>
+          <w:sz w:val="24"/>
+          <w:szCs w:val="24"/>
+        </w:rPr>
+        <w:t>:</w:t>
+      </w:r>
+    </w:p>
+    <w:p>
+      <w:pPr>
+        <w:pStyle w:val="Listaszerbekezds"/>
+        <w:numPr>
+          <w:ilvl w:val="1"/>
+          <w:numId w:val="2"/>
+        </w:numPr>
+        <w:jc w:val="both"/>
+        <w:rPr>
+          <w:sz w:val="24"/>
+          <w:szCs w:val="24"/>
+        </w:rPr>
+      </w:pPr>
+      <w:r>
+        <w:rPr>
+          <w:sz w:val="24"/>
+          <w:szCs w:val="24"/>
+        </w:rPr>
+        <w:t xml:space="preserve">Típus: </w:t>
+      </w:r>
+      <w:r>
+        <w:rPr>
+          <w:sz w:val="24"/>
+          <w:szCs w:val="24"/>
+        </w:rPr>
+        <w:t>INTEGER</w:t>
+      </w:r>
+    </w:p>
+    <w:p>
+      <w:pPr>
+        <w:pStyle w:val="Listaszerbekezds"/>
+        <w:numPr>
+          <w:ilvl w:val="1"/>
+          <w:numId w:val="2"/>
+        </w:numPr>
+        <w:jc w:val="both"/>
+        <w:rPr>
+          <w:sz w:val="24"/>
+          <w:szCs w:val="24"/>
+        </w:rPr>
+      </w:pPr>
+      <w:r>
+        <w:rPr>
+          <w:sz w:val="24"/>
+          <w:szCs w:val="24"/>
+        </w:rPr>
+        <w:t xml:space="preserve">Leírás: Az adott ország </w:t>
+      </w:r>
+      <w:r>
+        <w:rPr>
+          <w:sz w:val="24"/>
+          <w:szCs w:val="24"/>
+        </w:rPr>
+        <w:t xml:space="preserve">egyedi azonosítója, </w:t>
+      </w:r>
+      <w:proofErr w:type="spellStart"/>
+      <w:r>
+        <w:rPr>
+          <w:sz w:val="24"/>
+          <w:szCs w:val="24"/>
+        </w:rPr>
+        <w:t>foreign</w:t>
+      </w:r>
+      <w:proofErr w:type="spellEnd"/>
+      <w:r>
+        <w:rPr>
+          <w:sz w:val="24"/>
+          <w:szCs w:val="24"/>
+        </w:rPr>
+        <w:t xml:space="preserve"> </w:t>
+      </w:r>
+      <w:proofErr w:type="spellStart"/>
+      <w:r>
+        <w:rPr>
+          <w:sz w:val="24"/>
+          <w:szCs w:val="24"/>
+        </w:rPr>
+        <w:t>key</w:t>
+      </w:r>
+      <w:proofErr w:type="spellEnd"/>
+      <w:r>
+        <w:rPr>
+          <w:sz w:val="24"/>
+          <w:szCs w:val="24"/>
+        </w:rPr>
+        <w:t>, amely a Country tábla ID mezőjére mutat.</w:t>
+      </w:r>
+    </w:p>
+    <w:p>
+      <w:pPr>
+        <w:keepNext/>
+        <w:jc w:val="both"/>
+        <w:rPr>
+          <w:sz w:val="24"/>
+          <w:szCs w:val="24"/>
+        </w:rPr>
+      </w:pPr>
+      <w:r>
+        <w:rPr>
+          <w:sz w:val="24"/>
+          <w:szCs w:val="24"/>
+        </w:rPr>
+        <w:lastRenderedPageBreak/>
+        <w:t xml:space="preserve">A </w:t>
+      </w:r>
+      <w:proofErr w:type="spellStart"/>
+      <w:r>
+        <w:rPr>
+          <w:b/>
+          <w:sz w:val="24"/>
+          <w:szCs w:val="24"/>
+        </w:rPr>
+        <w:t>Movies_</w:t>
+      </w:r>
+      <w:r>
+        <w:rPr>
+          <w:b/>
+          <w:sz w:val="24"/>
+          <w:szCs w:val="24"/>
+        </w:rPr>
+        <w:t>Directors</w:t>
+      </w:r>
+      <w:proofErr w:type="spellEnd"/>
+      <w:r>
+        <w:rPr>
+          <w:sz w:val="24"/>
+          <w:szCs w:val="24"/>
+        </w:rPr>
+        <w:t xml:space="preserve"> </w:t>
+      </w:r>
+      <w:r>
+        <w:rPr>
+          <w:b/>
+          <w:sz w:val="24"/>
+          <w:szCs w:val="24"/>
+        </w:rPr>
+        <w:t>kapcsolótábla</w:t>
+      </w:r>
+      <w:r>
+        <w:rPr>
+          <w:sz w:val="24"/>
+          <w:szCs w:val="24"/>
+        </w:rPr>
+        <w:t xml:space="preserve"> a következő </w:t>
+      </w:r>
+      <w:proofErr w:type="spellStart"/>
+      <w:r>
+        <w:rPr>
+          <w:sz w:val="24"/>
+          <w:szCs w:val="24"/>
+        </w:rPr>
+        <w:t>mezőkből</w:t>
+      </w:r>
+      <w:proofErr w:type="spellEnd"/>
+      <w:r>
+        <w:rPr>
+          <w:sz w:val="24"/>
+          <w:szCs w:val="24"/>
+        </w:rPr>
+        <w:t xml:space="preserve"> áll:</w:t>
+      </w:r>
+    </w:p>
+    <w:p>
+      <w:pPr>
+        <w:pStyle w:val="Listaszerbekezds"/>
+        <w:numPr>
+          <w:ilvl w:val="0"/>
+          <w:numId w:val="2"/>
+        </w:numPr>
+        <w:jc w:val="both"/>
+        <w:rPr>
+          <w:sz w:val="24"/>
+          <w:szCs w:val="24"/>
+        </w:rPr>
+      </w:pPr>
+      <w:proofErr w:type="spellStart"/>
+      <w:r>
+        <w:rPr>
+          <w:sz w:val="24"/>
+          <w:szCs w:val="24"/>
+        </w:rPr>
+        <w:t>Movie_ID</w:t>
+      </w:r>
+      <w:proofErr w:type="spellEnd"/>
+      <w:r>
+        <w:rPr>
+          <w:sz w:val="24"/>
+          <w:szCs w:val="24"/>
+        </w:rPr>
+        <w:t>:</w:t>
+      </w:r>
+    </w:p>
+    <w:p>
+      <w:pPr>
+        <w:pStyle w:val="Listaszerbekezds"/>
+        <w:numPr>
+          <w:ilvl w:val="1"/>
+          <w:numId w:val="2"/>
+        </w:numPr>
+        <w:jc w:val="both"/>
+        <w:rPr>
+          <w:sz w:val="24"/>
+          <w:szCs w:val="24"/>
+        </w:rPr>
+      </w:pPr>
+      <w:r>
+        <w:rPr>
+          <w:sz w:val="24"/>
+          <w:szCs w:val="24"/>
+        </w:rPr>
+        <w:t>Típus: INTEGER</w:t>
+      </w:r>
+    </w:p>
+    <w:p>
+      <w:pPr>
+        <w:pStyle w:val="Listaszerbekezds"/>
+        <w:numPr>
+          <w:ilvl w:val="1"/>
+          <w:numId w:val="2"/>
+        </w:numPr>
+        <w:jc w:val="both"/>
+        <w:rPr>
+          <w:sz w:val="24"/>
+          <w:szCs w:val="24"/>
+        </w:rPr>
+      </w:pPr>
+      <w:r>
+        <w:rPr>
+          <w:sz w:val="24"/>
+          <w:szCs w:val="24"/>
+        </w:rPr>
+        <w:t xml:space="preserve">Leírás: Az adott </w:t>
+      </w:r>
+      <w:r>
+        <w:rPr>
+          <w:sz w:val="24"/>
+          <w:szCs w:val="24"/>
+        </w:rPr>
+        <w:t>film</w:t>
+      </w:r>
+      <w:r>
+        <w:rPr>
+          <w:sz w:val="24"/>
+          <w:szCs w:val="24"/>
+        </w:rPr>
+        <w:t xml:space="preserve"> egyedi azonosítója, </w:t>
+      </w:r>
+      <w:proofErr w:type="spellStart"/>
+      <w:r>
+        <w:rPr>
+          <w:sz w:val="24"/>
+          <w:szCs w:val="24"/>
+        </w:rPr>
+        <w:t>foreign</w:t>
+      </w:r>
+      <w:proofErr w:type="spellEnd"/>
+      <w:r>
+        <w:rPr>
+          <w:sz w:val="24"/>
+          <w:szCs w:val="24"/>
+        </w:rPr>
+        <w:t xml:space="preserve"> </w:t>
+      </w:r>
+      <w:proofErr w:type="spellStart"/>
+      <w:r>
+        <w:rPr>
+          <w:sz w:val="24"/>
+          <w:szCs w:val="24"/>
+        </w:rPr>
+        <w:t>key</w:t>
+      </w:r>
+      <w:proofErr w:type="spellEnd"/>
+      <w:r>
+        <w:rPr>
+          <w:sz w:val="24"/>
+          <w:szCs w:val="24"/>
+        </w:rPr>
+        <w:t xml:space="preserve">, amely a </w:t>
+      </w:r>
+      <w:proofErr w:type="spellStart"/>
+      <w:r>
+        <w:rPr>
+          <w:sz w:val="24"/>
+          <w:szCs w:val="24"/>
+        </w:rPr>
+        <w:t>Movies</w:t>
+      </w:r>
+      <w:proofErr w:type="spellEnd"/>
+      <w:r>
+        <w:rPr>
+          <w:sz w:val="24"/>
+          <w:szCs w:val="24"/>
+        </w:rPr>
+        <w:t xml:space="preserve"> tábla ID mezőjére mutat.</w:t>
+      </w:r>
+    </w:p>
+    <w:p>
+      <w:pPr>
+        <w:pStyle w:val="Listaszerbekezds"/>
+        <w:numPr>
+          <w:ilvl w:val="0"/>
+          <w:numId w:val="2"/>
+        </w:numPr>
+        <w:jc w:val="both"/>
+        <w:rPr>
+          <w:sz w:val="24"/>
+          <w:szCs w:val="24"/>
+        </w:rPr>
+      </w:pPr>
+      <w:proofErr w:type="spellStart"/>
+      <w:r>
+        <w:rPr>
+          <w:sz w:val="24"/>
+          <w:szCs w:val="24"/>
+        </w:rPr>
+        <w:t>Directors</w:t>
+      </w:r>
+      <w:r>
+        <w:rPr>
+          <w:sz w:val="24"/>
+          <w:szCs w:val="24"/>
+        </w:rPr>
+        <w:t>_ID</w:t>
+      </w:r>
+      <w:proofErr w:type="spellEnd"/>
+      <w:r>
+        <w:rPr>
+          <w:sz w:val="24"/>
+          <w:szCs w:val="24"/>
+        </w:rPr>
+        <w:t>:</w:t>
+      </w:r>
+    </w:p>
+    <w:p>
+      <w:pPr>
+        <w:pStyle w:val="Listaszerbekezds"/>
+        <w:numPr>
+          <w:ilvl w:val="1"/>
+          <w:numId w:val="2"/>
+        </w:numPr>
+        <w:jc w:val="both"/>
+        <w:rPr>
+          <w:sz w:val="24"/>
+          <w:szCs w:val="24"/>
+        </w:rPr>
+      </w:pPr>
+      <w:r>
+        <w:rPr>
+          <w:sz w:val="24"/>
+          <w:szCs w:val="24"/>
+        </w:rPr>
+        <w:t>Típus: INTEGER</w:t>
+      </w:r>
+    </w:p>
+    <w:p>
+      <w:pPr>
+        <w:pStyle w:val="Listaszerbekezds"/>
+        <w:numPr>
+          <w:ilvl w:val="1"/>
+          <w:numId w:val="2"/>
+        </w:numPr>
+        <w:jc w:val="both"/>
+        <w:rPr>
+          <w:sz w:val="24"/>
+          <w:szCs w:val="24"/>
+        </w:rPr>
+      </w:pPr>
+      <w:r>
+        <w:rPr>
+          <w:sz w:val="24"/>
+          <w:szCs w:val="24"/>
+        </w:rPr>
+        <w:t xml:space="preserve">Leírás: Az adott </w:t>
+      </w:r>
+      <w:r>
+        <w:rPr>
+          <w:sz w:val="24"/>
+          <w:szCs w:val="24"/>
+        </w:rPr>
+        <w:t>rendező</w:t>
+      </w:r>
+      <w:r>
+        <w:rPr>
+          <w:sz w:val="24"/>
+          <w:szCs w:val="24"/>
+        </w:rPr>
+        <w:t xml:space="preserve"> egyedi azonosítója, </w:t>
+      </w:r>
+      <w:proofErr w:type="spellStart"/>
+      <w:r>
+        <w:rPr>
+          <w:sz w:val="24"/>
+          <w:szCs w:val="24"/>
+        </w:rPr>
+        <w:t>foreign</w:t>
+      </w:r>
+      <w:proofErr w:type="spellEnd"/>
+      <w:r>
+        <w:rPr>
+          <w:sz w:val="24"/>
+          <w:szCs w:val="24"/>
+        </w:rPr>
+        <w:t xml:space="preserve"> </w:t>
+      </w:r>
+      <w:proofErr w:type="spellStart"/>
+      <w:r>
+        <w:rPr>
+          <w:sz w:val="24"/>
+          <w:szCs w:val="24"/>
+        </w:rPr>
+        <w:t>key</w:t>
+      </w:r>
+      <w:proofErr w:type="spellEnd"/>
+      <w:r>
+        <w:rPr>
+          <w:sz w:val="24"/>
+          <w:szCs w:val="24"/>
+        </w:rPr>
+        <w:t xml:space="preserve">, amely a </w:t>
+      </w:r>
+      <w:proofErr w:type="spellStart"/>
+      <w:r>
+        <w:rPr>
+          <w:sz w:val="24"/>
+          <w:szCs w:val="24"/>
+        </w:rPr>
+        <w:t>Director</w:t>
+      </w:r>
+      <w:proofErr w:type="spellEnd"/>
+      <w:r>
+        <w:rPr>
+          <w:sz w:val="24"/>
+          <w:szCs w:val="24"/>
+        </w:rPr>
+        <w:t xml:space="preserve"> tábla ID mezőjére mutat.</w:t>
+      </w:r>
+    </w:p>
+    <w:p>
+      <w:pPr>
+        <w:jc w:val="both"/>
+        <w:rPr>
+          <w:sz w:val="24"/>
+          <w:szCs w:val="24"/>
+        </w:rPr>
+      </w:pPr>
+      <w:r>
+        <w:rPr>
+          <w:sz w:val="24"/>
+          <w:szCs w:val="24"/>
+        </w:rPr>
+        <w:t xml:space="preserve">A </w:t>
+      </w:r>
+      <w:proofErr w:type="spellStart"/>
+      <w:r>
+        <w:rPr>
+          <w:b/>
+          <w:sz w:val="24"/>
+          <w:szCs w:val="24"/>
+        </w:rPr>
+        <w:t>Movies_</w:t>
+      </w:r>
+      <w:r>
+        <w:rPr>
+          <w:b/>
+          <w:sz w:val="24"/>
+          <w:szCs w:val="24"/>
+        </w:rPr>
+        <w:t>Genres</w:t>
+      </w:r>
+      <w:proofErr w:type="spellEnd"/>
+      <w:r>
+        <w:rPr>
+          <w:sz w:val="24"/>
+          <w:szCs w:val="24"/>
+        </w:rPr>
+        <w:t xml:space="preserve"> </w:t>
+      </w:r>
+      <w:r>
+        <w:rPr>
+          <w:b/>
+          <w:sz w:val="24"/>
+          <w:szCs w:val="24"/>
+        </w:rPr>
+        <w:t>kapcsolótábla</w:t>
+      </w:r>
+      <w:r>
+        <w:rPr>
+          <w:sz w:val="24"/>
+          <w:szCs w:val="24"/>
+        </w:rPr>
+        <w:t xml:space="preserve"> a következő </w:t>
+      </w:r>
+      <w:proofErr w:type="spellStart"/>
+      <w:r>
+        <w:rPr>
+          <w:sz w:val="24"/>
+          <w:szCs w:val="24"/>
+        </w:rPr>
+        <w:t>mezőkből</w:t>
+      </w:r>
+      <w:proofErr w:type="spellEnd"/>
+      <w:r>
+        <w:rPr>
+          <w:sz w:val="24"/>
+          <w:szCs w:val="24"/>
+        </w:rPr>
+        <w:t xml:space="preserve"> áll:</w:t>
+      </w:r>
+    </w:p>
+    <w:p>
+      <w:pPr>
+        <w:pStyle w:val="Listaszerbekezds"/>
+        <w:numPr>
+          <w:ilvl w:val="0"/>
+          <w:numId w:val="2"/>
+        </w:numPr>
+        <w:jc w:val="both"/>
+        <w:rPr>
+          <w:sz w:val="24"/>
+          <w:szCs w:val="24"/>
+        </w:rPr>
+      </w:pPr>
+      <w:proofErr w:type="spellStart"/>
+      <w:r>
+        <w:rPr>
+          <w:sz w:val="24"/>
+          <w:szCs w:val="24"/>
+        </w:rPr>
+        <w:t>Movie_ID</w:t>
+      </w:r>
+      <w:proofErr w:type="spellEnd"/>
+      <w:r>
+        <w:rPr>
+          <w:sz w:val="24"/>
+          <w:szCs w:val="24"/>
+        </w:rPr>
+        <w:t>:</w:t>
+      </w:r>
+    </w:p>
+    <w:p>
+      <w:pPr>
+        <w:pStyle w:val="Listaszerbekezds"/>
+        <w:numPr>
+          <w:ilvl w:val="1"/>
+          <w:numId w:val="2"/>
+        </w:numPr>
+        <w:jc w:val="both"/>
+        <w:rPr>
+          <w:sz w:val="24"/>
+          <w:szCs w:val="24"/>
+        </w:rPr>
+      </w:pPr>
+      <w:r>
+        <w:rPr>
+          <w:sz w:val="24"/>
+          <w:szCs w:val="24"/>
+        </w:rPr>
+        <w:t>Típus: INTEGER</w:t>
+      </w:r>
+    </w:p>
+    <w:p>
+      <w:pPr>
+        <w:pStyle w:val="Listaszerbekezds"/>
+        <w:numPr>
+          <w:ilvl w:val="1"/>
+          <w:numId w:val="2"/>
+        </w:numPr>
+        <w:jc w:val="both"/>
+        <w:rPr>
+          <w:sz w:val="24"/>
+          <w:szCs w:val="24"/>
+        </w:rPr>
+      </w:pPr>
+      <w:r>
+        <w:rPr>
+          <w:sz w:val="24"/>
+          <w:szCs w:val="24"/>
+        </w:rPr>
+        <w:t xml:space="preserve">Leírás: Az adott </w:t>
+      </w:r>
+      <w:r>
+        <w:rPr>
+          <w:sz w:val="24"/>
+          <w:szCs w:val="24"/>
+        </w:rPr>
+        <w:t>film</w:t>
+      </w:r>
+      <w:r>
+        <w:rPr>
+          <w:sz w:val="24"/>
+          <w:szCs w:val="24"/>
+        </w:rPr>
+        <w:t xml:space="preserve"> egyedi azonosítója, </w:t>
+      </w:r>
+      <w:proofErr w:type="spellStart"/>
+      <w:r>
+        <w:rPr>
+          <w:sz w:val="24"/>
+          <w:szCs w:val="24"/>
+        </w:rPr>
+        <w:t>foreign</w:t>
+      </w:r>
+      <w:proofErr w:type="spellEnd"/>
+      <w:r>
+        <w:rPr>
+          <w:sz w:val="24"/>
+          <w:szCs w:val="24"/>
+        </w:rPr>
+        <w:t xml:space="preserve"> </w:t>
+      </w:r>
+      <w:proofErr w:type="spellStart"/>
+      <w:r>
+        <w:rPr>
+          <w:sz w:val="24"/>
+          <w:szCs w:val="24"/>
+        </w:rPr>
+        <w:t>key</w:t>
+      </w:r>
+      <w:proofErr w:type="spellEnd"/>
+      <w:r>
+        <w:rPr>
+          <w:sz w:val="24"/>
+          <w:szCs w:val="24"/>
+        </w:rPr>
+        <w:t xml:space="preserve">, amely a </w:t>
+      </w:r>
+      <w:proofErr w:type="spellStart"/>
+      <w:r>
+        <w:rPr>
+          <w:sz w:val="24"/>
+          <w:szCs w:val="24"/>
+        </w:rPr>
+        <w:t>Movies</w:t>
+      </w:r>
+      <w:proofErr w:type="spellEnd"/>
+      <w:r>
+        <w:rPr>
+          <w:sz w:val="24"/>
+          <w:szCs w:val="24"/>
+        </w:rPr>
+        <w:t xml:space="preserve"> tábla ID mezőjére mutat.</w:t>
+      </w:r>
+    </w:p>
+    <w:p>
+      <w:pPr>
+        <w:pStyle w:val="Listaszerbekezds"/>
+        <w:numPr>
+          <w:ilvl w:val="0"/>
+          <w:numId w:val="2"/>
+        </w:numPr>
+        <w:jc w:val="both"/>
+        <w:rPr>
+          <w:sz w:val="24"/>
+          <w:szCs w:val="24"/>
+        </w:rPr>
+      </w:pPr>
+      <w:proofErr w:type="spellStart"/>
+      <w:r>
+        <w:rPr>
+          <w:sz w:val="24"/>
+          <w:szCs w:val="24"/>
+        </w:rPr>
+        <w:t>Genres</w:t>
+      </w:r>
+      <w:r>
+        <w:rPr>
+          <w:sz w:val="24"/>
+          <w:szCs w:val="24"/>
+        </w:rPr>
+        <w:t>_ID</w:t>
+      </w:r>
+      <w:proofErr w:type="spellEnd"/>
+      <w:r>
+        <w:rPr>
+          <w:sz w:val="24"/>
+          <w:szCs w:val="24"/>
+        </w:rPr>
+        <w:t>:</w:t>
+      </w:r>
+    </w:p>
+    <w:p>
+      <w:pPr>
+        <w:pStyle w:val="Listaszerbekezds"/>
+        <w:numPr>
+          <w:ilvl w:val="1"/>
+          <w:numId w:val="2"/>
+        </w:numPr>
+        <w:jc w:val="both"/>
+        <w:rPr>
+          <w:sz w:val="24"/>
+          <w:szCs w:val="24"/>
+        </w:rPr>
+      </w:pPr>
+      <w:r>
+        <w:rPr>
+          <w:sz w:val="24"/>
+          <w:szCs w:val="24"/>
+        </w:rPr>
+        <w:t>Típus: INTEGER</w:t>
+      </w:r>
+    </w:p>
+    <w:p>
+      <w:pPr>
+        <w:pStyle w:val="Listaszerbekezds"/>
+        <w:numPr>
+          <w:ilvl w:val="1"/>
+          <w:numId w:val="2"/>
+        </w:numPr>
+        <w:jc w:val="both"/>
+        <w:rPr>
+          <w:sz w:val="24"/>
+          <w:szCs w:val="24"/>
+        </w:rPr>
+      </w:pPr>
+      <w:r>
+        <w:rPr>
+          <w:sz w:val="24"/>
+          <w:szCs w:val="24"/>
+        </w:rPr>
+        <w:t xml:space="preserve">Leírás: Az adott </w:t>
+      </w:r>
+      <w:r>
+        <w:rPr>
+          <w:sz w:val="24"/>
+          <w:szCs w:val="24"/>
+        </w:rPr>
+        <w:t>műfaj</w:t>
+      </w:r>
+      <w:r>
+        <w:rPr>
+          <w:sz w:val="24"/>
+          <w:szCs w:val="24"/>
+        </w:rPr>
+        <w:t xml:space="preserve"> egyedi azonosítója, </w:t>
+      </w:r>
+      <w:proofErr w:type="spellStart"/>
+      <w:r>
+        <w:rPr>
+          <w:sz w:val="24"/>
+          <w:szCs w:val="24"/>
+        </w:rPr>
+        <w:t>foreign</w:t>
+      </w:r>
+      <w:proofErr w:type="spellEnd"/>
+      <w:r>
+        <w:rPr>
+          <w:sz w:val="24"/>
+          <w:szCs w:val="24"/>
+        </w:rPr>
+        <w:t xml:space="preserve"> </w:t>
+      </w:r>
+      <w:proofErr w:type="spellStart"/>
+      <w:r>
+        <w:rPr>
+          <w:sz w:val="24"/>
+          <w:szCs w:val="24"/>
+        </w:rPr>
+        <w:t>key</w:t>
+      </w:r>
+      <w:proofErr w:type="spellEnd"/>
+      <w:r>
+        <w:rPr>
+          <w:sz w:val="24"/>
+          <w:szCs w:val="24"/>
+        </w:rPr>
+        <w:t xml:space="preserve">, amely a </w:t>
+      </w:r>
+      <w:proofErr w:type="spellStart"/>
+      <w:r>
+        <w:rPr>
+          <w:sz w:val="24"/>
+          <w:szCs w:val="24"/>
+        </w:rPr>
+        <w:t>Genre</w:t>
+      </w:r>
+      <w:proofErr w:type="spellEnd"/>
+      <w:r>
+        <w:rPr>
+          <w:sz w:val="24"/>
+          <w:szCs w:val="24"/>
+        </w:rPr>
+        <w:t xml:space="preserve"> tábla ID mezőjére mutat.</w:t>
+      </w:r>
+    </w:p>
+    <w:p>
+      <w:pPr>
+        <w:jc w:val="both"/>
+        <w:rPr>
+          <w:sz w:val="24"/>
+          <w:szCs w:val="24"/>
+        </w:rPr>
+      </w:pPr>
+      <w:r>
+        <w:rPr>
+          <w:sz w:val="24"/>
+          <w:szCs w:val="24"/>
+        </w:rPr>
+        <w:t xml:space="preserve">A </w:t>
+      </w:r>
+      <w:proofErr w:type="spellStart"/>
+      <w:r>
+        <w:rPr>
+          <w:b/>
+          <w:sz w:val="24"/>
+          <w:szCs w:val="24"/>
+        </w:rPr>
+        <w:t>Movies_</w:t>
+      </w:r>
+      <w:r>
+        <w:rPr>
+          <w:b/>
+          <w:sz w:val="24"/>
+          <w:szCs w:val="24"/>
+        </w:rPr>
+        <w:t>Keywords</w:t>
+      </w:r>
+      <w:proofErr w:type="spellEnd"/>
+      <w:r>
+        <w:rPr>
+          <w:sz w:val="24"/>
+          <w:szCs w:val="24"/>
+        </w:rPr>
+        <w:t xml:space="preserve"> </w:t>
+      </w:r>
+      <w:r>
+        <w:rPr>
+          <w:b/>
+          <w:sz w:val="24"/>
+          <w:szCs w:val="24"/>
+        </w:rPr>
+        <w:t>kapcsolótábla</w:t>
+      </w:r>
+      <w:r>
+        <w:rPr>
+          <w:sz w:val="24"/>
+          <w:szCs w:val="24"/>
+        </w:rPr>
+        <w:t xml:space="preserve"> a következő </w:t>
+      </w:r>
+      <w:proofErr w:type="spellStart"/>
+      <w:r>
+        <w:rPr>
+          <w:sz w:val="24"/>
+          <w:szCs w:val="24"/>
+        </w:rPr>
+        <w:t>mezőkből</w:t>
+      </w:r>
+      <w:proofErr w:type="spellEnd"/>
+      <w:r>
+        <w:rPr>
+          <w:sz w:val="24"/>
+          <w:szCs w:val="24"/>
+        </w:rPr>
+        <w:t xml:space="preserve"> áll:</w:t>
+      </w:r>
+    </w:p>
+    <w:p>
+      <w:pPr>
+        <w:pStyle w:val="Listaszerbekezds"/>
+        <w:numPr>
+          <w:ilvl w:val="0"/>
+          <w:numId w:val="2"/>
+        </w:numPr>
+        <w:jc w:val="both"/>
+        <w:rPr>
+          <w:sz w:val="24"/>
+          <w:szCs w:val="24"/>
+        </w:rPr>
+      </w:pPr>
+      <w:proofErr w:type="spellStart"/>
+      <w:r>
+        <w:rPr>
+          <w:sz w:val="24"/>
+          <w:szCs w:val="24"/>
+        </w:rPr>
+        <w:t>Movie_ID</w:t>
+      </w:r>
+      <w:proofErr w:type="spellEnd"/>
+      <w:r>
+        <w:rPr>
+          <w:sz w:val="24"/>
+          <w:szCs w:val="24"/>
+        </w:rPr>
+        <w:t>:</w:t>
+      </w:r>
+    </w:p>
+    <w:p>
+      <w:pPr>
+        <w:pStyle w:val="Listaszerbekezds"/>
+        <w:numPr>
+          <w:ilvl w:val="1"/>
+          <w:numId w:val="2"/>
+        </w:numPr>
+        <w:jc w:val="both"/>
+        <w:rPr>
+          <w:sz w:val="24"/>
+          <w:szCs w:val="24"/>
+        </w:rPr>
+      </w:pPr>
+      <w:r>
+        <w:rPr>
+          <w:sz w:val="24"/>
+          <w:szCs w:val="24"/>
+        </w:rPr>
+        <w:t>Típus: INTEGER</w:t>
+      </w:r>
+    </w:p>
+    <w:p>
+      <w:pPr>
+        <w:pStyle w:val="Listaszerbekezds"/>
+        <w:numPr>
+          <w:ilvl w:val="1"/>
+          <w:numId w:val="2"/>
+        </w:numPr>
+        <w:jc w:val="both"/>
+        <w:rPr>
+          <w:sz w:val="24"/>
+          <w:szCs w:val="24"/>
+        </w:rPr>
+      </w:pPr>
+      <w:r>
+        <w:rPr>
+          <w:sz w:val="24"/>
+          <w:szCs w:val="24"/>
+        </w:rPr>
+        <w:t xml:space="preserve">Leírás: Az adott </w:t>
+      </w:r>
+      <w:r>
+        <w:rPr>
+          <w:sz w:val="24"/>
+          <w:szCs w:val="24"/>
+        </w:rPr>
+        <w:t>film</w:t>
+      </w:r>
+      <w:r>
+        <w:rPr>
+          <w:sz w:val="24"/>
+          <w:szCs w:val="24"/>
+        </w:rPr>
+        <w:t xml:space="preserve"> egyedi azonosítója, </w:t>
+      </w:r>
+      <w:proofErr w:type="spellStart"/>
+      <w:r>
+        <w:rPr>
+          <w:sz w:val="24"/>
+          <w:szCs w:val="24"/>
+        </w:rPr>
+        <w:t>foreign</w:t>
+      </w:r>
+      <w:proofErr w:type="spellEnd"/>
+      <w:r>
+        <w:rPr>
+          <w:sz w:val="24"/>
+          <w:szCs w:val="24"/>
+        </w:rPr>
+        <w:t xml:space="preserve"> </w:t>
+      </w:r>
+      <w:proofErr w:type="spellStart"/>
+      <w:r>
+        <w:rPr>
+          <w:sz w:val="24"/>
+          <w:szCs w:val="24"/>
+        </w:rPr>
+        <w:t>key</w:t>
+      </w:r>
+      <w:proofErr w:type="spellEnd"/>
+      <w:r>
+        <w:rPr>
+          <w:sz w:val="24"/>
+          <w:szCs w:val="24"/>
+        </w:rPr>
+        <w:t xml:space="preserve">, amely a </w:t>
+      </w:r>
+      <w:proofErr w:type="spellStart"/>
+      <w:r>
+        <w:rPr>
+          <w:sz w:val="24"/>
+          <w:szCs w:val="24"/>
+        </w:rPr>
+        <w:t>Movies</w:t>
+      </w:r>
+      <w:proofErr w:type="spellEnd"/>
+      <w:r>
+        <w:rPr>
+          <w:sz w:val="24"/>
+          <w:szCs w:val="24"/>
+        </w:rPr>
+        <w:t xml:space="preserve"> tábla ID mezőjére mutat.</w:t>
+      </w:r>
+    </w:p>
+    <w:p>
+      <w:pPr>
+        <w:pStyle w:val="Listaszerbekezds"/>
+        <w:numPr>
+          <w:ilvl w:val="0"/>
+          <w:numId w:val="2"/>
+        </w:numPr>
+        <w:jc w:val="both"/>
+        <w:rPr>
+          <w:sz w:val="24"/>
+          <w:szCs w:val="24"/>
+        </w:rPr>
+      </w:pPr>
+      <w:proofErr w:type="spellStart"/>
+      <w:r>
+        <w:rPr>
+          <w:sz w:val="24"/>
+          <w:szCs w:val="24"/>
+        </w:rPr>
+        <w:t>Keywords</w:t>
+      </w:r>
+      <w:r>
+        <w:rPr>
+          <w:sz w:val="24"/>
+          <w:szCs w:val="24"/>
+        </w:rPr>
+        <w:t>_ID</w:t>
+      </w:r>
+      <w:proofErr w:type="spellEnd"/>
+      <w:r>
+        <w:rPr>
+          <w:sz w:val="24"/>
+          <w:szCs w:val="24"/>
+        </w:rPr>
+        <w:t>:</w:t>
+      </w:r>
+    </w:p>
+    <w:p>
+      <w:pPr>
+        <w:pStyle w:val="Listaszerbekezds"/>
+        <w:numPr>
+          <w:ilvl w:val="1"/>
+          <w:numId w:val="2"/>
+        </w:numPr>
+        <w:jc w:val="both"/>
+        <w:rPr>
+          <w:sz w:val="24"/>
+          <w:szCs w:val="24"/>
+        </w:rPr>
+      </w:pPr>
+      <w:r>
+        <w:rPr>
+          <w:sz w:val="24"/>
+          <w:szCs w:val="24"/>
+        </w:rPr>
+        <w:t>Típus: INTEGER</w:t>
+      </w:r>
+    </w:p>
+    <w:p>
+      <w:pPr>
+        <w:pStyle w:val="Listaszerbekezds"/>
+        <w:numPr>
+          <w:ilvl w:val="1"/>
+          <w:numId w:val="2"/>
+        </w:numPr>
+        <w:jc w:val="both"/>
+        <w:rPr>
+          <w:sz w:val="24"/>
+          <w:szCs w:val="24"/>
+        </w:rPr>
+      </w:pPr>
+      <w:r>
+        <w:rPr>
+          <w:sz w:val="24"/>
+          <w:szCs w:val="24"/>
+        </w:rPr>
+        <w:t xml:space="preserve">Leírás: Az adott </w:t>
+      </w:r>
+      <w:r>
+        <w:rPr>
+          <w:sz w:val="24"/>
+          <w:szCs w:val="24"/>
+        </w:rPr>
+        <w:t>kulcsszó</w:t>
+      </w:r>
+      <w:r>
+        <w:rPr>
+          <w:sz w:val="24"/>
+          <w:szCs w:val="24"/>
+        </w:rPr>
+        <w:t xml:space="preserve"> egyedi azonosítója, </w:t>
+      </w:r>
+      <w:proofErr w:type="spellStart"/>
+      <w:r>
+        <w:rPr>
+          <w:sz w:val="24"/>
+          <w:szCs w:val="24"/>
+        </w:rPr>
+        <w:t>foreign</w:t>
+      </w:r>
+      <w:proofErr w:type="spellEnd"/>
+      <w:r>
+        <w:rPr>
+          <w:sz w:val="24"/>
+          <w:szCs w:val="24"/>
+        </w:rPr>
+        <w:t xml:space="preserve"> </w:t>
+      </w:r>
+      <w:proofErr w:type="spellStart"/>
+      <w:r>
+        <w:rPr>
+          <w:sz w:val="24"/>
+          <w:szCs w:val="24"/>
+        </w:rPr>
+        <w:t>key</w:t>
+      </w:r>
+      <w:proofErr w:type="spellEnd"/>
+      <w:r>
+        <w:rPr>
+          <w:sz w:val="24"/>
+          <w:szCs w:val="24"/>
+        </w:rPr>
+        <w:t xml:space="preserve">, amely a </w:t>
+      </w:r>
+      <w:proofErr w:type="spellStart"/>
+      <w:r>
+        <w:rPr>
+          <w:sz w:val="24"/>
+          <w:szCs w:val="24"/>
+        </w:rPr>
+        <w:t>Keyword</w:t>
+      </w:r>
+      <w:proofErr w:type="spellEnd"/>
+      <w:r>
+        <w:rPr>
+          <w:sz w:val="24"/>
+          <w:szCs w:val="24"/>
+        </w:rPr>
+        <w:t xml:space="preserve"> tábla ID mezőjére mutat.</w:t>
+      </w:r>
+    </w:p>
+    <w:p>
+      <w:pPr>
+        <w:jc w:val="both"/>
+        <w:rPr>
+          <w:sz w:val="24"/>
+          <w:szCs w:val="24"/>
+        </w:rPr>
+      </w:pPr>
+      <w:r>
+        <w:rPr>
+          <w:sz w:val="24"/>
+          <w:szCs w:val="24"/>
+        </w:rPr>
+        <w:t xml:space="preserve">A </w:t>
+      </w:r>
+      <w:proofErr w:type="spellStart"/>
+      <w:r>
+        <w:rPr>
+          <w:b/>
+          <w:sz w:val="24"/>
+          <w:szCs w:val="24"/>
+        </w:rPr>
+        <w:t>Movies_</w:t>
+      </w:r>
+      <w:r>
+        <w:rPr>
+          <w:b/>
+          <w:sz w:val="24"/>
+          <w:szCs w:val="24"/>
+        </w:rPr>
+        <w:t>Languages</w:t>
+      </w:r>
+      <w:proofErr w:type="spellEnd"/>
+      <w:r>
+        <w:rPr>
+          <w:sz w:val="24"/>
+          <w:szCs w:val="24"/>
+        </w:rPr>
+        <w:t xml:space="preserve"> </w:t>
+      </w:r>
+      <w:r>
+        <w:rPr>
+          <w:b/>
+          <w:sz w:val="24"/>
+          <w:szCs w:val="24"/>
+        </w:rPr>
+        <w:t>kapcsolótábla</w:t>
+      </w:r>
+      <w:r>
+        <w:rPr>
+          <w:sz w:val="24"/>
+          <w:szCs w:val="24"/>
+        </w:rPr>
+        <w:t xml:space="preserve"> a következő </w:t>
+      </w:r>
+      <w:proofErr w:type="spellStart"/>
+      <w:r>
+        <w:rPr>
+          <w:sz w:val="24"/>
+          <w:szCs w:val="24"/>
+        </w:rPr>
+        <w:t>mezőkből</w:t>
+      </w:r>
+      <w:proofErr w:type="spellEnd"/>
+      <w:r>
+        <w:rPr>
+          <w:sz w:val="24"/>
+          <w:szCs w:val="24"/>
+        </w:rPr>
+        <w:t xml:space="preserve"> áll:</w:t>
+      </w:r>
+    </w:p>
+    <w:p>
+      <w:pPr>
+        <w:pStyle w:val="Listaszerbekezds"/>
+        <w:numPr>
+          <w:ilvl w:val="0"/>
+          <w:numId w:val="2"/>
+        </w:numPr>
+        <w:jc w:val="both"/>
+        <w:rPr>
+          <w:sz w:val="24"/>
+          <w:szCs w:val="24"/>
+        </w:rPr>
+      </w:pPr>
+      <w:proofErr w:type="spellStart"/>
+      <w:r>
+        <w:rPr>
+          <w:sz w:val="24"/>
+          <w:szCs w:val="24"/>
+        </w:rPr>
+        <w:t>Movie_ID</w:t>
+      </w:r>
+      <w:proofErr w:type="spellEnd"/>
+      <w:r>
+        <w:rPr>
+          <w:sz w:val="24"/>
+          <w:szCs w:val="24"/>
+        </w:rPr>
+        <w:t>:</w:t>
+      </w:r>
+    </w:p>
+    <w:p>
+      <w:pPr>
+        <w:pStyle w:val="Listaszerbekezds"/>
+        <w:numPr>
+          <w:ilvl w:val="1"/>
+          <w:numId w:val="2"/>
+        </w:numPr>
+        <w:jc w:val="both"/>
+        <w:rPr>
+          <w:sz w:val="24"/>
+          <w:szCs w:val="24"/>
+        </w:rPr>
+      </w:pPr>
+      <w:r>
+        <w:rPr>
+          <w:sz w:val="24"/>
+          <w:szCs w:val="24"/>
+        </w:rPr>
+        <w:t>Típus: INTEGER</w:t>
+      </w:r>
+    </w:p>
+    <w:p>
+      <w:pPr>
+        <w:pStyle w:val="Listaszerbekezds"/>
+        <w:numPr>
+          <w:ilvl w:val="1"/>
+          <w:numId w:val="2"/>
+        </w:numPr>
+        <w:jc w:val="both"/>
+        <w:rPr>
+          <w:sz w:val="24"/>
+          <w:szCs w:val="24"/>
+        </w:rPr>
+      </w:pPr>
+      <w:r>
+        <w:rPr>
+          <w:sz w:val="24"/>
+          <w:szCs w:val="24"/>
+        </w:rPr>
+        <w:t xml:space="preserve">Leírás: Az adott </w:t>
+      </w:r>
+      <w:r>
+        <w:rPr>
+          <w:sz w:val="24"/>
+          <w:szCs w:val="24"/>
+        </w:rPr>
+        <w:t>film</w:t>
+      </w:r>
+      <w:r>
+        <w:rPr>
+          <w:sz w:val="24"/>
+          <w:szCs w:val="24"/>
+        </w:rPr>
+        <w:t xml:space="preserve"> egyedi azonosítója, </w:t>
+      </w:r>
+      <w:proofErr w:type="spellStart"/>
+      <w:r>
+        <w:rPr>
+          <w:sz w:val="24"/>
+          <w:szCs w:val="24"/>
+        </w:rPr>
+        <w:t>foreign</w:t>
+      </w:r>
+      <w:proofErr w:type="spellEnd"/>
+      <w:r>
+        <w:rPr>
+          <w:sz w:val="24"/>
+          <w:szCs w:val="24"/>
+        </w:rPr>
+        <w:t xml:space="preserve"> </w:t>
+      </w:r>
+      <w:proofErr w:type="spellStart"/>
+      <w:r>
+        <w:rPr>
+          <w:sz w:val="24"/>
+          <w:szCs w:val="24"/>
+        </w:rPr>
+        <w:t>key</w:t>
+      </w:r>
+      <w:proofErr w:type="spellEnd"/>
+      <w:r>
+        <w:rPr>
+          <w:sz w:val="24"/>
+          <w:szCs w:val="24"/>
+        </w:rPr>
+        <w:t xml:space="preserve">, amely a </w:t>
+      </w:r>
+      <w:proofErr w:type="spellStart"/>
+      <w:r>
+        <w:rPr>
+          <w:sz w:val="24"/>
+          <w:szCs w:val="24"/>
+        </w:rPr>
+        <w:t>Movies</w:t>
+      </w:r>
+      <w:proofErr w:type="spellEnd"/>
+      <w:r>
+        <w:rPr>
+          <w:sz w:val="24"/>
+          <w:szCs w:val="24"/>
+        </w:rPr>
+        <w:t xml:space="preserve"> tábla ID mezőjére mutat.</w:t>
+      </w:r>
+    </w:p>
+    <w:p>
+      <w:pPr>
+        <w:pStyle w:val="Listaszerbekezds"/>
+        <w:numPr>
+          <w:ilvl w:val="0"/>
+          <w:numId w:val="2"/>
+        </w:numPr>
+        <w:jc w:val="both"/>
+        <w:rPr>
+          <w:sz w:val="24"/>
+          <w:szCs w:val="24"/>
+        </w:rPr>
+      </w:pPr>
+      <w:proofErr w:type="spellStart"/>
+      <w:r>
+        <w:rPr>
+          <w:sz w:val="24"/>
+          <w:szCs w:val="24"/>
+        </w:rPr>
+        <w:t>Languages</w:t>
+      </w:r>
+      <w:r>
+        <w:rPr>
+          <w:sz w:val="24"/>
+          <w:szCs w:val="24"/>
+        </w:rPr>
+        <w:t>_ID</w:t>
+      </w:r>
+      <w:proofErr w:type="spellEnd"/>
+      <w:r>
+        <w:rPr>
+          <w:sz w:val="24"/>
+          <w:szCs w:val="24"/>
+        </w:rPr>
+        <w:t>:</w:t>
+      </w:r>
+    </w:p>
+    <w:p>
+      <w:pPr>
+        <w:pStyle w:val="Listaszerbekezds"/>
+        <w:numPr>
+          <w:ilvl w:val="1"/>
+          <w:numId w:val="2"/>
+        </w:numPr>
+        <w:jc w:val="both"/>
+        <w:rPr>
+          <w:sz w:val="24"/>
+          <w:szCs w:val="24"/>
+        </w:rPr>
+      </w:pPr>
+      <w:r>
+        <w:rPr>
+          <w:sz w:val="24"/>
+          <w:szCs w:val="24"/>
+        </w:rPr>
+        <w:t>Típus: INTEGER</w:t>
+      </w:r>
+    </w:p>
+    <w:p>
+      <w:pPr>
+        <w:pStyle w:val="Listaszerbekezds"/>
+        <w:numPr>
+          <w:ilvl w:val="1"/>
+          <w:numId w:val="2"/>
+        </w:numPr>
+        <w:jc w:val="both"/>
+        <w:rPr>
+          <w:sz w:val="24"/>
+          <w:szCs w:val="24"/>
+        </w:rPr>
+      </w:pPr>
+      <w:r>
+        <w:rPr>
+          <w:sz w:val="24"/>
+          <w:szCs w:val="24"/>
+        </w:rPr>
+        <w:t xml:space="preserve">Leírás: Az adott </w:t>
+      </w:r>
+      <w:r>
+        <w:rPr>
+          <w:sz w:val="24"/>
+          <w:szCs w:val="24"/>
+        </w:rPr>
+        <w:t>nyelv</w:t>
+      </w:r>
+      <w:r>
+        <w:rPr>
+          <w:sz w:val="24"/>
+          <w:szCs w:val="24"/>
+        </w:rPr>
+        <w:t xml:space="preserve"> egyedi azonosítója, </w:t>
+      </w:r>
+      <w:proofErr w:type="spellStart"/>
+      <w:r>
+        <w:rPr>
+          <w:sz w:val="24"/>
+          <w:szCs w:val="24"/>
+        </w:rPr>
+        <w:t>foreign</w:t>
+      </w:r>
+      <w:proofErr w:type="spellEnd"/>
+      <w:r>
+        <w:rPr>
+          <w:sz w:val="24"/>
+          <w:szCs w:val="24"/>
+        </w:rPr>
+        <w:t xml:space="preserve"> </w:t>
+      </w:r>
+      <w:proofErr w:type="spellStart"/>
+      <w:r>
+        <w:rPr>
+          <w:sz w:val="24"/>
+          <w:szCs w:val="24"/>
+        </w:rPr>
+        <w:t>key</w:t>
+      </w:r>
+      <w:proofErr w:type="spellEnd"/>
+      <w:r>
+        <w:rPr>
+          <w:sz w:val="24"/>
+          <w:szCs w:val="24"/>
+        </w:rPr>
+        <w:t xml:space="preserve">, amely a </w:t>
+      </w:r>
+      <w:proofErr w:type="spellStart"/>
+      <w:r>
+        <w:rPr>
+          <w:sz w:val="24"/>
+          <w:szCs w:val="24"/>
+        </w:rPr>
+        <w:t>Language</w:t>
+      </w:r>
+      <w:proofErr w:type="spellEnd"/>
+      <w:r>
+        <w:rPr>
+          <w:sz w:val="24"/>
+          <w:szCs w:val="24"/>
+        </w:rPr>
+        <w:t xml:space="preserve"> tábla ID mezőjére mutat.</w:t>
+      </w:r>
+    </w:p>
+    <w:p>
+      <w:pPr>
+        <w:keepNext/>
         <w:jc w:val="both"/>
         <w:rPr>
           <w:b/>
@@ -1822,292 +5209,517 @@
       <w:r>
         <w:rPr>
           <w:b/>
+          <w:noProof/>
           <w:sz w:val="36"/>
           <w:szCs w:val="36"/>
-        </w:rPr>
-        <w:t>Döntési fa a film nyelvére vonatkozóan</w:t>
-      </w:r>
-    </w:p>
-    <w:p>
-      <w:pPr>
-        <w:jc w:val="both"/>
-        <w:rPr>
-          <w:sz w:val="24"/>
-          <w:szCs w:val="24"/>
-        </w:rPr>
-      </w:pPr>
-      <w:r>
-        <w:rPr>
-          <w:sz w:val="24"/>
-          <w:szCs w:val="24"/>
-        </w:rPr>
-        <w:t>A fa</w:t>
-      </w:r>
-      <w:r>
-        <w:rPr>
-          <w:sz w:val="24"/>
-          <w:szCs w:val="24"/>
-        </w:rPr>
-        <w:t xml:space="preserve"> kézzel került összerakásra, a</w:t>
-      </w:r>
-      <w:r>
-        <w:rPr>
-          <w:sz w:val="24"/>
-          <w:szCs w:val="24"/>
-        </w:rPr>
-        <w:t xml:space="preserve"> leírásához JSON formátumot választottam.</w:t>
-      </w:r>
-      <w:r>
-        <w:rPr>
-          <w:sz w:val="24"/>
-          <w:szCs w:val="24"/>
-        </w:rPr>
-        <w:t xml:space="preserve"> </w:t>
-      </w:r>
-      <w:r>
-        <w:rPr>
-          <w:sz w:val="24"/>
-          <w:szCs w:val="24"/>
-        </w:rPr>
-        <w:t>Tanító halmaznak egy 20 elemű halmazt vettem, ami az adatbázisom utolsó 20 db filmjéből áll, azok alapján alakítottam ki az elágazásokat</w:t>
-      </w:r>
-      <w:r>
-        <w:rPr>
-          <w:sz w:val="24"/>
-          <w:szCs w:val="24"/>
-        </w:rPr>
-        <w:t>.</w:t>
-      </w:r>
-    </w:p>
-    <w:p>
-      <w:pPr>
-        <w:jc w:val="both"/>
-        <w:rPr>
-          <w:sz w:val="24"/>
-          <w:szCs w:val="24"/>
-        </w:rPr>
-      </w:pPr>
-      <w:r>
-        <w:rPr>
-          <w:sz w:val="24"/>
-          <w:szCs w:val="24"/>
-        </w:rPr>
-        <w:t>Az elkészült fa működésének hatékonyságát m</w:t>
-      </w:r>
-      <w:r>
-        <w:rPr>
-          <w:sz w:val="24"/>
-          <w:szCs w:val="24"/>
-        </w:rPr>
-        <w:t>egprób</w:t>
-      </w:r>
-      <w:r>
-        <w:rPr>
-          <w:sz w:val="24"/>
-          <w:szCs w:val="24"/>
-        </w:rPr>
-        <w:t>áltam lemérni</w:t>
-      </w:r>
-      <w:r>
-        <w:rPr>
-          <w:sz w:val="24"/>
-          <w:szCs w:val="24"/>
-        </w:rPr>
-        <w:t xml:space="preserve">. A többnyelvű filmeknél, pl. a "Magyar, Angol"-t egy nyelvnek vettem, hiszen a döntési fa kialakításánál is ahol több nyelv volt jelen egy filmben, azokat együttesen vettem egy nyelvként. Hatékonyságra az első 20 </w:t>
-      </w:r>
-      <w:r>
-        <w:rPr>
-          <w:sz w:val="24"/>
-          <w:szCs w:val="24"/>
-        </w:rPr>
-        <w:t xml:space="preserve">db </w:t>
-      </w:r>
-      <w:r>
-        <w:rPr>
-          <w:sz w:val="24"/>
-          <w:szCs w:val="24"/>
-        </w:rPr>
-        <w:t>filmet vizsgálva 85% jött ki</w:t>
-      </w:r>
-      <w:r>
-        <w:rPr>
-          <w:sz w:val="24"/>
-          <w:szCs w:val="24"/>
-        </w:rPr>
-        <w:t xml:space="preserve"> eredményként</w:t>
-      </w:r>
-      <w:r>
-        <w:rPr>
-          <w:sz w:val="24"/>
-          <w:szCs w:val="24"/>
-        </w:rPr>
-        <w:t xml:space="preserve">, mivel </w:t>
-      </w:r>
-      <w:r>
-        <w:rPr>
-          <w:sz w:val="24"/>
-          <w:szCs w:val="24"/>
-        </w:rPr>
-        <w:t xml:space="preserve">az adatbázis </w:t>
+          <w:lang w:eastAsia="hu-HU"/>
+        </w:rPr>
+        <w:lastRenderedPageBreak/>
+        <w:drawing>
+          <wp:anchor distT="0" distB="0" distL="114300" distR="114300" simplePos="0" relativeHeight="251658240" behindDoc="0" locked="0" layoutInCell="1" allowOverlap="1" wp14:anchorId="376ACF6A" wp14:editId="17A3E6CF">
+            <wp:simplePos x="0" y="0"/>
+            <wp:positionH relativeFrom="margin">
+              <wp:align>center</wp:align>
+            </wp:positionH>
+            <wp:positionV relativeFrom="paragraph">
+              <wp:posOffset>451568</wp:posOffset>
+            </wp:positionV>
+            <wp:extent cx="6802755" cy="3228975"/>
+            <wp:effectExtent l="0" t="0" r="0" b="9525"/>
+            <wp:wrapSquare wrapText="bothSides"/>
+            <wp:docPr id="1" name="Kép 1"/>
+            <wp:cNvGraphicFramePr>
+              <a:graphicFrameLocks xmlns:a="http://schemas.openxmlformats.org/drawingml/2006/main" noChangeAspect="1"/>
+            </wp:cNvGraphicFramePr>
+            <a:graphic xmlns:a="http://schemas.openxmlformats.org/drawingml/2006/main">
+              <a:graphicData uri="http://schemas.openxmlformats.org/drawingml/2006/picture">
+                <pic:pic xmlns:pic="http://schemas.openxmlformats.org/drawingml/2006/picture">
+                  <pic:nvPicPr>
+                    <pic:cNvPr id="1" name="image.png"/>
+                    <pic:cNvPicPr/>
+                  </pic:nvPicPr>
+                  <pic:blipFill rotWithShape="1">
+                    <a:blip r:embed="rId6" cstate="print">
+                      <a:extLst>
+                        <a:ext uri="{28A0092B-C50C-407E-A947-70E740481C1C}">
+                          <a14:useLocalDpi xmlns:a14="http://schemas.microsoft.com/office/drawing/2010/main" val="0"/>
+                        </a:ext>
+                      </a:extLst>
+                    </a:blip>
+                    <a:srcRect r="29331" b="13185"/>
+                    <a:stretch/>
+                  </pic:blipFill>
+                  <pic:spPr bwMode="auto">
+                    <a:xfrm>
+                      <a:off x="0" y="0"/>
+                      <a:ext cx="6802755" cy="3228975"/>
+                    </a:xfrm>
+                    <a:prstGeom prst="rect">
+                      <a:avLst/>
+                    </a:prstGeom>
+                    <a:ln>
+                      <a:noFill/>
+                    </a:ln>
+                    <a:extLst>
+                      <a:ext uri="{53640926-AAD7-44D8-BBD7-CCE9431645EC}">
+                        <a14:shadowObscured xmlns:a14="http://schemas.microsoft.com/office/drawing/2010/main"/>
+                      </a:ext>
+                    </a:extLst>
+                  </pic:spPr>
+                </pic:pic>
+              </a:graphicData>
+            </a:graphic>
+            <wp14:sizeRelH relativeFrom="page">
+              <wp14:pctWidth>0</wp14:pctWidth>
+            </wp14:sizeRelH>
+            <wp14:sizeRelV relativeFrom="page">
+              <wp14:pctHeight>0</wp14:pctHeight>
+            </wp14:sizeRelV>
+          </wp:anchor>
+        </w:drawing>
+      </w:r>
+      <w:r>
+        <w:rPr>
+          <w:b/>
+          <w:sz w:val="36"/>
+          <w:szCs w:val="36"/>
+        </w:rPr>
+        <w:t xml:space="preserve">Az </w:t>
+      </w:r>
+      <w:r>
+        <w:rPr>
+          <w:b/>
+          <w:sz w:val="36"/>
+          <w:szCs w:val="36"/>
+        </w:rPr>
+        <w:t>adatbázis ER modellje</w:t>
+      </w:r>
+    </w:p>
+    <w:p>
+      <w:pPr>
+        <w:keepNext/>
+        <w:jc w:val="both"/>
+        <w:rPr>
+          <w:b/>
+          <w:sz w:val="36"/>
+          <w:szCs w:val="36"/>
+        </w:rPr>
+      </w:pPr>
+      <w:r>
+        <w:rPr>
+          <w:b/>
+          <w:noProof/>
+          <w:sz w:val="36"/>
+          <w:szCs w:val="36"/>
+          <w:lang w:eastAsia="hu-HU"/>
+        </w:rPr>
+        <w:drawing>
+          <wp:anchor distT="0" distB="0" distL="114300" distR="114300" simplePos="0" relativeHeight="251659264" behindDoc="0" locked="0" layoutInCell="1" allowOverlap="1" wp14:anchorId="19C2D1E7" wp14:editId="61FB57CB">
+            <wp:simplePos x="0" y="0"/>
+            <wp:positionH relativeFrom="margin">
+              <wp:align>center</wp:align>
+            </wp:positionH>
+            <wp:positionV relativeFrom="paragraph">
+              <wp:posOffset>3690620</wp:posOffset>
+            </wp:positionV>
+            <wp:extent cx="6688455" cy="2694940"/>
+            <wp:effectExtent l="0" t="0" r="0" b="0"/>
+            <wp:wrapSquare wrapText="bothSides"/>
+            <wp:docPr id="2" name="Kép 2"/>
+            <wp:cNvGraphicFramePr>
+              <a:graphicFrameLocks xmlns:a="http://schemas.openxmlformats.org/drawingml/2006/main" noChangeAspect="1"/>
+            </wp:cNvGraphicFramePr>
+            <a:graphic xmlns:a="http://schemas.openxmlformats.org/drawingml/2006/main">
+              <a:graphicData uri="http://schemas.openxmlformats.org/drawingml/2006/picture">
+                <pic:pic xmlns:pic="http://schemas.openxmlformats.org/drawingml/2006/picture">
+                  <pic:nvPicPr>
+                    <pic:cNvPr id="2" name="image (1).png"/>
+                    <pic:cNvPicPr/>
+                  </pic:nvPicPr>
+                  <pic:blipFill>
+                    <a:blip r:embed="rId7" cstate="print">
+                      <a:extLst>
+                        <a:ext uri="{28A0092B-C50C-407E-A947-70E740481C1C}">
+                          <a14:useLocalDpi xmlns:a14="http://schemas.microsoft.com/office/drawing/2010/main" val="0"/>
+                        </a:ext>
+                      </a:extLst>
+                    </a:blip>
+                    <a:stretch>
+                      <a:fillRect/>
+                    </a:stretch>
+                  </pic:blipFill>
+                  <pic:spPr>
+                    <a:xfrm>
+                      <a:off x="0" y="0"/>
+                      <a:ext cx="6688455" cy="2694940"/>
+                    </a:xfrm>
+                    <a:prstGeom prst="rect">
+                      <a:avLst/>
+                    </a:prstGeom>
+                  </pic:spPr>
+                </pic:pic>
+              </a:graphicData>
+            </a:graphic>
+            <wp14:sizeRelH relativeFrom="page">
+              <wp14:pctWidth>0</wp14:pctWidth>
+            </wp14:sizeRelH>
+            <wp14:sizeRelV relativeFrom="page">
+              <wp14:pctHeight>0</wp14:pctHeight>
+            </wp14:sizeRelV>
+          </wp:anchor>
+        </w:drawing>
+      </w:r>
+      <w:r>
+        <w:rPr>
+          <w:b/>
+          <w:sz w:val="36"/>
+          <w:szCs w:val="36"/>
+        </w:rPr>
+        <w:t xml:space="preserve">Az adatbázis </w:t>
       </w:r>
       <w:proofErr w:type="gramStart"/>
       <w:r>
         <w:rPr>
-          <w:sz w:val="24"/>
-          <w:szCs w:val="24"/>
-        </w:rPr>
-        <w:t>ezen</w:t>
+          <w:b/>
+          <w:sz w:val="36"/>
+          <w:szCs w:val="36"/>
+        </w:rPr>
+        <w:t>r</w:t>
+      </w:r>
+      <w:r>
+        <w:rPr>
+          <w:b/>
+          <w:sz w:val="36"/>
+          <w:szCs w:val="36"/>
+        </w:rPr>
+        <w:t>elációs</w:t>
       </w:r>
       <w:proofErr w:type="gramEnd"/>
       <w:r>
         <w:rPr>
-          <w:sz w:val="24"/>
-          <w:szCs w:val="24"/>
-        </w:rPr>
-        <w:t xml:space="preserve"> szakaszán</w:t>
-      </w:r>
-      <w:r>
-        <w:rPr>
-          <w:sz w:val="24"/>
-          <w:szCs w:val="24"/>
-        </w:rPr>
-        <w:t xml:space="preserve"> nagyrészt angol nyelvű filmek voltak csak, így</w:t>
-      </w:r>
-      <w:r>
-        <w:rPr>
-          <w:sz w:val="24"/>
-          <w:szCs w:val="24"/>
-        </w:rPr>
-        <w:t xml:space="preserve"> itt</w:t>
-      </w:r>
-      <w:r>
-        <w:rPr>
-          <w:sz w:val="24"/>
-          <w:szCs w:val="24"/>
-        </w:rPr>
-        <w:t xml:space="preserve"> jobban működött</w:t>
-      </w:r>
-      <w:r>
-        <w:rPr>
-          <w:sz w:val="24"/>
-          <w:szCs w:val="24"/>
-        </w:rPr>
-        <w:t xml:space="preserve"> a fa</w:t>
-      </w:r>
-      <w:r>
-        <w:rPr>
-          <w:sz w:val="24"/>
-          <w:szCs w:val="24"/>
-        </w:rPr>
-        <w:t xml:space="preserve">. A 61-80. filmre is megnéztem a hatékonyságát, itt </w:t>
-      </w:r>
-      <w:r>
-        <w:rPr>
-          <w:sz w:val="24"/>
-          <w:szCs w:val="24"/>
-        </w:rPr>
-        <w:t xml:space="preserve">láthatóan </w:t>
-      </w:r>
-      <w:r>
-        <w:rPr>
-          <w:sz w:val="24"/>
-          <w:szCs w:val="24"/>
-        </w:rPr>
-        <w:t>kevésbé működött jól a fa, csak 20%-</w:t>
-      </w:r>
-      <w:proofErr w:type="spellStart"/>
-      <w:r>
-        <w:rPr>
-          <w:sz w:val="24"/>
-          <w:szCs w:val="24"/>
-        </w:rPr>
-        <w:t>os</w:t>
-      </w:r>
-      <w:proofErr w:type="spellEnd"/>
-      <w:r>
-        <w:rPr>
-          <w:sz w:val="24"/>
-          <w:szCs w:val="24"/>
-        </w:rPr>
-        <w:t xml:space="preserve"> hatékonyságot adott, </w:t>
-      </w:r>
-      <w:r>
-        <w:rPr>
-          <w:sz w:val="24"/>
-          <w:szCs w:val="24"/>
-        </w:rPr>
-        <w:t>ami azzal magyarázható, hogy</w:t>
-      </w:r>
-      <w:r>
-        <w:rPr>
-          <w:sz w:val="24"/>
-          <w:szCs w:val="24"/>
-        </w:rPr>
-        <w:t xml:space="preserve"> </w:t>
-      </w:r>
-      <w:r>
-        <w:rPr>
-          <w:sz w:val="24"/>
-          <w:szCs w:val="24"/>
-        </w:rPr>
-        <w:t xml:space="preserve">ebben az </w:t>
-      </w:r>
-      <w:proofErr w:type="gramStart"/>
-      <w:r>
-        <w:rPr>
-          <w:sz w:val="24"/>
-          <w:szCs w:val="24"/>
-        </w:rPr>
-        <w:t>intervallumban</w:t>
-      </w:r>
-      <w:proofErr w:type="gramEnd"/>
-      <w:r>
-        <w:rPr>
-          <w:sz w:val="24"/>
-          <w:szCs w:val="24"/>
-        </w:rPr>
-        <w:t xml:space="preserve"> sokkal vegyesebb nyelvű filmek szerepelnek, illetve sok olyan nyelvkombináció (pl. "Afrikai, Angol", "Angol, Japán") jelent meg, amelyek a döntési fában nem szerepeltek, hiszen az utolsó 20 filmnél nem voltak ezek </w:t>
-      </w:r>
-      <w:r>
-        <w:rPr>
-          <w:sz w:val="24"/>
-          <w:szCs w:val="24"/>
-        </w:rPr>
-        <w:lastRenderedPageBreak/>
-        <w:t>jelen. A két szeletet együttvéve, a 40 filmet összességében vizsgálva 52,5%-</w:t>
-      </w:r>
-      <w:proofErr w:type="spellStart"/>
-      <w:r>
-        <w:rPr>
-          <w:sz w:val="24"/>
-          <w:szCs w:val="24"/>
-        </w:rPr>
-        <w:t>os</w:t>
-      </w:r>
-      <w:proofErr w:type="spellEnd"/>
-      <w:r>
-        <w:rPr>
-          <w:sz w:val="24"/>
-          <w:szCs w:val="24"/>
-        </w:rPr>
-        <w:t xml:space="preserve"> hatékonyság jön ki</w:t>
-      </w:r>
-      <w:r>
-        <w:rPr>
-          <w:sz w:val="24"/>
-          <w:szCs w:val="24"/>
-        </w:rPr>
-        <w:t xml:space="preserve"> eredményként</w:t>
-      </w:r>
-      <w:r>
-        <w:rPr>
-          <w:sz w:val="24"/>
-          <w:szCs w:val="24"/>
-        </w:rPr>
-        <w:t>.</w:t>
+          <w:b/>
+          <w:sz w:val="36"/>
+          <w:szCs w:val="36"/>
+        </w:rPr>
+        <w:t xml:space="preserve"> modell</w:t>
+      </w:r>
+      <w:r>
+        <w:rPr>
+          <w:b/>
+          <w:sz w:val="36"/>
+          <w:szCs w:val="36"/>
+        </w:rPr>
+        <w:t>je</w:t>
+      </w:r>
+    </w:p>
+    <w:p>
+      <w:pPr>
+        <w:keepNext/>
+        <w:spacing w:before="400"/>
+        <w:jc w:val="both"/>
+        <w:rPr>
+          <w:b/>
+          <w:sz w:val="36"/>
+          <w:szCs w:val="36"/>
+        </w:rPr>
+      </w:pPr>
+      <w:r>
+        <w:rPr>
+          <w:b/>
+          <w:sz w:val="36"/>
+          <w:szCs w:val="36"/>
+        </w:rPr>
+        <w:t xml:space="preserve">Döntési fa a </w:t>
       </w:r>
       <w:bookmarkStart w:id="0" w:name="_GoBack"/>
       <w:bookmarkEnd w:id="0"/>
+      <w:r>
+        <w:rPr>
+          <w:b/>
+          <w:sz w:val="36"/>
+          <w:szCs w:val="36"/>
+        </w:rPr>
+        <w:t>film nyelvére vonatkozóan</w:t>
+      </w:r>
+    </w:p>
+    <w:p>
+      <w:pPr>
+        <w:jc w:val="both"/>
+        <w:rPr>
+          <w:sz w:val="24"/>
+          <w:szCs w:val="24"/>
+        </w:rPr>
+      </w:pPr>
+      <w:r>
+        <w:rPr>
+          <w:sz w:val="24"/>
+          <w:szCs w:val="24"/>
+        </w:rPr>
+        <w:t>A fa</w:t>
+      </w:r>
+      <w:r>
+        <w:rPr>
+          <w:sz w:val="24"/>
+          <w:szCs w:val="24"/>
+        </w:rPr>
+        <w:t xml:space="preserve"> kézzel került összerakásra, a</w:t>
+      </w:r>
+      <w:r>
+        <w:rPr>
+          <w:sz w:val="24"/>
+          <w:szCs w:val="24"/>
+        </w:rPr>
+        <w:t xml:space="preserve"> leírásához JSON formátumot választottam.</w:t>
+      </w:r>
+      <w:r>
+        <w:rPr>
+          <w:sz w:val="24"/>
+          <w:szCs w:val="24"/>
+        </w:rPr>
+        <w:t xml:space="preserve"> </w:t>
+      </w:r>
+      <w:r>
+        <w:rPr>
+          <w:sz w:val="24"/>
+          <w:szCs w:val="24"/>
+        </w:rPr>
+        <w:t>Tanító halmaznak egy 20 elemű halmazt vettem, ami az adatbázisom utolsó 20 db filmjéből áll, azok alapján alakítottam ki az elágazásokat</w:t>
+      </w:r>
+      <w:r>
+        <w:rPr>
+          <w:sz w:val="24"/>
+          <w:szCs w:val="24"/>
+        </w:rPr>
+        <w:t>.</w:t>
+      </w:r>
+    </w:p>
+    <w:p>
+      <w:pPr>
+        <w:jc w:val="both"/>
+        <w:rPr>
+          <w:sz w:val="24"/>
+          <w:szCs w:val="24"/>
+        </w:rPr>
+      </w:pPr>
+      <w:r>
+        <w:rPr>
+          <w:sz w:val="24"/>
+          <w:szCs w:val="24"/>
+        </w:rPr>
+        <w:t>Az elkészült fa működésének hatékonyságát m</w:t>
+      </w:r>
+      <w:r>
+        <w:rPr>
+          <w:sz w:val="24"/>
+          <w:szCs w:val="24"/>
+        </w:rPr>
+        <w:t>egprób</w:t>
+      </w:r>
+      <w:r>
+        <w:rPr>
+          <w:sz w:val="24"/>
+          <w:szCs w:val="24"/>
+        </w:rPr>
+        <w:t>áltam lemérni</w:t>
+      </w:r>
+      <w:r>
+        <w:rPr>
+          <w:sz w:val="24"/>
+          <w:szCs w:val="24"/>
+        </w:rPr>
+        <w:t xml:space="preserve">. A többnyelvű filmeknél, pl. a "Magyar, Angol"-t egy nyelvnek vettem, hiszen a döntési fa kialakításánál is ahol több nyelv volt jelen egy filmben, azokat együttesen vettem egy nyelvként. Hatékonyságra az első 20 </w:t>
+      </w:r>
+      <w:r>
+        <w:rPr>
+          <w:sz w:val="24"/>
+          <w:szCs w:val="24"/>
+        </w:rPr>
+        <w:t xml:space="preserve">db </w:t>
+      </w:r>
+      <w:r>
+        <w:rPr>
+          <w:sz w:val="24"/>
+          <w:szCs w:val="24"/>
+        </w:rPr>
+        <w:t>filmet vizsgálva 85% jött ki</w:t>
+      </w:r>
+      <w:r>
+        <w:rPr>
+          <w:sz w:val="24"/>
+          <w:szCs w:val="24"/>
+        </w:rPr>
+        <w:t xml:space="preserve"> eredményként</w:t>
+      </w:r>
+      <w:r>
+        <w:rPr>
+          <w:sz w:val="24"/>
+          <w:szCs w:val="24"/>
+        </w:rPr>
+        <w:t xml:space="preserve">, mivel </w:t>
+      </w:r>
+      <w:r>
+        <w:rPr>
+          <w:sz w:val="24"/>
+          <w:szCs w:val="24"/>
+        </w:rPr>
+        <w:t xml:space="preserve">az adatbázis </w:t>
+      </w:r>
+      <w:proofErr w:type="gramStart"/>
+      <w:r>
+        <w:rPr>
+          <w:sz w:val="24"/>
+          <w:szCs w:val="24"/>
+        </w:rPr>
+        <w:t>ezen</w:t>
+      </w:r>
+      <w:proofErr w:type="gramEnd"/>
+      <w:r>
+        <w:rPr>
+          <w:sz w:val="24"/>
+          <w:szCs w:val="24"/>
+        </w:rPr>
+        <w:t xml:space="preserve"> szakaszán</w:t>
+      </w:r>
+      <w:r>
+        <w:rPr>
+          <w:sz w:val="24"/>
+          <w:szCs w:val="24"/>
+        </w:rPr>
+        <w:t xml:space="preserve"> nagyrészt </w:t>
+      </w:r>
+      <w:r>
+        <w:rPr>
+          <w:sz w:val="24"/>
+          <w:szCs w:val="24"/>
+        </w:rPr>
+        <w:lastRenderedPageBreak/>
+        <w:t>angol nyelvű filmek voltak csak, így</w:t>
+      </w:r>
+      <w:r>
+        <w:rPr>
+          <w:sz w:val="24"/>
+          <w:szCs w:val="24"/>
+        </w:rPr>
+        <w:t xml:space="preserve"> itt</w:t>
+      </w:r>
+      <w:r>
+        <w:rPr>
+          <w:sz w:val="24"/>
+          <w:szCs w:val="24"/>
+        </w:rPr>
+        <w:t xml:space="preserve"> jobban működött</w:t>
+      </w:r>
+      <w:r>
+        <w:rPr>
+          <w:sz w:val="24"/>
+          <w:szCs w:val="24"/>
+        </w:rPr>
+        <w:t xml:space="preserve"> a fa</w:t>
+      </w:r>
+      <w:r>
+        <w:rPr>
+          <w:sz w:val="24"/>
+          <w:szCs w:val="24"/>
+        </w:rPr>
+        <w:t xml:space="preserve">. A 61-80. filmre is megnéztem a hatékonyságát, itt </w:t>
+      </w:r>
+      <w:r>
+        <w:rPr>
+          <w:sz w:val="24"/>
+          <w:szCs w:val="24"/>
+        </w:rPr>
+        <w:t xml:space="preserve">láthatóan </w:t>
+      </w:r>
+      <w:r>
+        <w:rPr>
+          <w:sz w:val="24"/>
+          <w:szCs w:val="24"/>
+        </w:rPr>
+        <w:t>kevésbé működött jól a fa, csak 20%-</w:t>
+      </w:r>
+      <w:proofErr w:type="spellStart"/>
+      <w:r>
+        <w:rPr>
+          <w:sz w:val="24"/>
+          <w:szCs w:val="24"/>
+        </w:rPr>
+        <w:t>os</w:t>
+      </w:r>
+      <w:proofErr w:type="spellEnd"/>
+      <w:r>
+        <w:rPr>
+          <w:sz w:val="24"/>
+          <w:szCs w:val="24"/>
+        </w:rPr>
+        <w:t xml:space="preserve"> hatékonyságot adott, </w:t>
+      </w:r>
+      <w:r>
+        <w:rPr>
+          <w:sz w:val="24"/>
+          <w:szCs w:val="24"/>
+        </w:rPr>
+        <w:t>ami azzal magyarázható, hogy</w:t>
+      </w:r>
+      <w:r>
+        <w:rPr>
+          <w:sz w:val="24"/>
+          <w:szCs w:val="24"/>
+        </w:rPr>
+        <w:t xml:space="preserve"> </w:t>
+      </w:r>
+      <w:r>
+        <w:rPr>
+          <w:sz w:val="24"/>
+          <w:szCs w:val="24"/>
+        </w:rPr>
+        <w:t xml:space="preserve">ebben az </w:t>
+      </w:r>
+      <w:proofErr w:type="gramStart"/>
+      <w:r>
+        <w:rPr>
+          <w:sz w:val="24"/>
+          <w:szCs w:val="24"/>
+        </w:rPr>
+        <w:t>intervallumban</w:t>
+      </w:r>
+      <w:proofErr w:type="gramEnd"/>
+      <w:r>
+        <w:rPr>
+          <w:sz w:val="24"/>
+          <w:szCs w:val="24"/>
+        </w:rPr>
+        <w:t xml:space="preserve"> sokkal vegyesebb nyelvű filmek szerepelnek, illetve sok olyan nyelvkombináció (pl. "Afrikai, Angol", "Angol, Japán") jelent meg, amelyek a döntési fában nem szerepeltek, hiszen az utolsó 20 filmnél nem voltak ezek jelen. A két szeletet együttvéve, a 40 filmet összességében vizsgálva 52,5%-</w:t>
+      </w:r>
+      <w:proofErr w:type="spellStart"/>
+      <w:r>
+        <w:rPr>
+          <w:sz w:val="24"/>
+          <w:szCs w:val="24"/>
+        </w:rPr>
+        <w:t>os</w:t>
+      </w:r>
+      <w:proofErr w:type="spellEnd"/>
+      <w:r>
+        <w:rPr>
+          <w:sz w:val="24"/>
+          <w:szCs w:val="24"/>
+        </w:rPr>
+        <w:t xml:space="preserve"> hatékonyság jön ki</w:t>
+      </w:r>
+      <w:r>
+        <w:rPr>
+          <w:sz w:val="24"/>
+          <w:szCs w:val="24"/>
+        </w:rPr>
+        <w:t xml:space="preserve"> eredményként</w:t>
+      </w:r>
+      <w:r>
+        <w:rPr>
+          <w:sz w:val="24"/>
+          <w:szCs w:val="24"/>
+        </w:rPr>
+        <w:t>.</w:t>
+      </w:r>
     </w:p>
     <w:sectPr>
       <w:pgSz w:w="11906" w:h="16838"/>
@@ -2122,9 +5734,9 @@
 <file path=word/numbering.xml><?xml version="1.0" encoding="utf-8"?>
 <w:numbering xmlns:wpc="http://schemas.microsoft.com/office/word/2010/wordprocessingCanvas" xmlns:cx="http://schemas.microsoft.com/office/drawing/2014/chartex" xmlns:mc="http://schemas.openxmlformats.org/markup-compatibility/2006" xmlns:o="urn:schemas-microsoft-com:office:office" xmlns:r="http://schemas.openxmlformats.org/officeDocument/2006/relationships" xmlns:m="http://schemas.openxmlformats.org/officeDocument/2006/math" xmlns:v="urn:schemas-microsoft-com:vml" xmlns:wp14="http://schemas.microsoft.com/office/word/2010/wordprocessingDrawing" xmlns:wp="http://schemas.openxmlformats.org/drawingml/2006/wordprocessingDrawing" xmlns:w10="urn:schemas-microsoft-com:office:word" xmlns:w="http://schemas.openxmlformats.org/wordprocessingml/2006/main" xmlns:w14="http://schemas.microsoft.com/office/word/2010/wordml" xmlns:w15="http://schemas.microsoft.com/office/word/2012/wordml" xmlns:w16se="http://schemas.microsoft.com/office/word/2015/wordml/symex" xmlns:wpg="http://schemas.microsoft.com/office/word/2010/wordprocessingGroup" xmlns:wpi="http://schemas.microsoft.com/office/word/2010/wordprocessingInk" xmlns:wne="http://schemas.microsoft.com/office/word/2006/wordml" xmlns:wps="http://schemas.microsoft.com/office/word/2010/wordprocessingShape" mc:Ignorable="w14 w15 w16se wp14">
   <w:abstractNum w:abstractNumId="0" w15:restartNumberingAfterBreak="0">
-    <w:nsid w:val="39360A56"/>
+    <w:nsid w:val="1A722C06"/>
     <w:multiLevelType w:val="hybridMultilevel"/>
-    <w:tmpl w:val="8C5C3792"/>
+    <w:tmpl w:val="2C1456A8"/>
     <w:lvl w:ilvl="0" w:tplc="040E0001">
       <w:start w:val="1"/>
       <w:numFmt w:val="bullet"/>
@@ -2149,7 +5761,7 @@
         <w:rFonts w:ascii="Courier New" w:hAnsi="Courier New" w:cs="Courier New" w:hint="default"/>
       </w:rPr>
     </w:lvl>
-    <w:lvl w:ilvl="2" w:tplc="040E0005">
+    <w:lvl w:ilvl="2" w:tplc="040E0005" w:tentative="1">
       <w:start w:val="1"/>
       <w:numFmt w:val="bullet"/>
       <w:lvlText w:val=""/>
@@ -2234,7 +5846,123 @@
       </w:rPr>
     </w:lvl>
   </w:abstractNum>
+  <w:abstractNum w:abstractNumId="1" w15:restartNumberingAfterBreak="0">
+    <w:nsid w:val="39360A56"/>
+    <w:multiLevelType w:val="hybridMultilevel"/>
+    <w:tmpl w:val="8C5C3792"/>
+    <w:lvl w:ilvl="0" w:tplc="040E0001">
+      <w:start w:val="1"/>
+      <w:numFmt w:val="bullet"/>
+      <w:lvlText w:val=""/>
+      <w:lvlJc w:val="left"/>
+      <w:pPr>
+        <w:ind w:left="720" w:hanging="360"/>
+      </w:pPr>
+      <w:rPr>
+        <w:rFonts w:ascii="Symbol" w:hAnsi="Symbol" w:hint="default"/>
+      </w:rPr>
+    </w:lvl>
+    <w:lvl w:ilvl="1" w:tplc="040E0003">
+      <w:start w:val="1"/>
+      <w:numFmt w:val="bullet"/>
+      <w:lvlText w:val="o"/>
+      <w:lvlJc w:val="left"/>
+      <w:pPr>
+        <w:ind w:left="1440" w:hanging="360"/>
+      </w:pPr>
+      <w:rPr>
+        <w:rFonts w:ascii="Courier New" w:hAnsi="Courier New" w:cs="Courier New" w:hint="default"/>
+      </w:rPr>
+    </w:lvl>
+    <w:lvl w:ilvl="2" w:tplc="040E0005">
+      <w:start w:val="1"/>
+      <w:numFmt w:val="bullet"/>
+      <w:lvlText w:val=""/>
+      <w:lvlJc w:val="left"/>
+      <w:pPr>
+        <w:ind w:left="2160" w:hanging="360"/>
+      </w:pPr>
+      <w:rPr>
+        <w:rFonts w:ascii="Wingdings" w:hAnsi="Wingdings" w:hint="default"/>
+      </w:rPr>
+    </w:lvl>
+    <w:lvl w:ilvl="3" w:tplc="040E0001" w:tentative="1">
+      <w:start w:val="1"/>
+      <w:numFmt w:val="bullet"/>
+      <w:lvlText w:val=""/>
+      <w:lvlJc w:val="left"/>
+      <w:pPr>
+        <w:ind w:left="2880" w:hanging="360"/>
+      </w:pPr>
+      <w:rPr>
+        <w:rFonts w:ascii="Symbol" w:hAnsi="Symbol" w:hint="default"/>
+      </w:rPr>
+    </w:lvl>
+    <w:lvl w:ilvl="4" w:tplc="040E0003" w:tentative="1">
+      <w:start w:val="1"/>
+      <w:numFmt w:val="bullet"/>
+      <w:lvlText w:val="o"/>
+      <w:lvlJc w:val="left"/>
+      <w:pPr>
+        <w:ind w:left="3600" w:hanging="360"/>
+      </w:pPr>
+      <w:rPr>
+        <w:rFonts w:ascii="Courier New" w:hAnsi="Courier New" w:cs="Courier New" w:hint="default"/>
+      </w:rPr>
+    </w:lvl>
+    <w:lvl w:ilvl="5" w:tplc="040E0005" w:tentative="1">
+      <w:start w:val="1"/>
+      <w:numFmt w:val="bullet"/>
+      <w:lvlText w:val=""/>
+      <w:lvlJc w:val="left"/>
+      <w:pPr>
+        <w:ind w:left="4320" w:hanging="360"/>
+      </w:pPr>
+      <w:rPr>
+        <w:rFonts w:ascii="Wingdings" w:hAnsi="Wingdings" w:hint="default"/>
+      </w:rPr>
+    </w:lvl>
+    <w:lvl w:ilvl="6" w:tplc="040E0001" w:tentative="1">
+      <w:start w:val="1"/>
+      <w:numFmt w:val="bullet"/>
+      <w:lvlText w:val=""/>
+      <w:lvlJc w:val="left"/>
+      <w:pPr>
+        <w:ind w:left="5040" w:hanging="360"/>
+      </w:pPr>
+      <w:rPr>
+        <w:rFonts w:ascii="Symbol" w:hAnsi="Symbol" w:hint="default"/>
+      </w:rPr>
+    </w:lvl>
+    <w:lvl w:ilvl="7" w:tplc="040E0003" w:tentative="1">
+      <w:start w:val="1"/>
+      <w:numFmt w:val="bullet"/>
+      <w:lvlText w:val="o"/>
+      <w:lvlJc w:val="left"/>
+      <w:pPr>
+        <w:ind w:left="5760" w:hanging="360"/>
+      </w:pPr>
+      <w:rPr>
+        <w:rFonts w:ascii="Courier New" w:hAnsi="Courier New" w:cs="Courier New" w:hint="default"/>
+      </w:rPr>
+    </w:lvl>
+    <w:lvl w:ilvl="8" w:tplc="040E0005" w:tentative="1">
+      <w:start w:val="1"/>
+      <w:numFmt w:val="bullet"/>
+      <w:lvlText w:val=""/>
+      <w:lvlJc w:val="left"/>
+      <w:pPr>
+        <w:ind w:left="6480" w:hanging="360"/>
+      </w:pPr>
+      <w:rPr>
+        <w:rFonts w:ascii="Wingdings" w:hAnsi="Wingdings" w:hint="default"/>
+      </w:rPr>
+    </w:lvl>
+  </w:abstractNum>
   <w:num w:numId="1">
+    <w:abstractNumId w:val="1"/>
+  </w:num>
+  <w:num w:numId="2">
     <w:abstractNumId w:val="0"/>
   </w:num>
 </w:numbering>

</xml_diff>

<commit_message>
Diagramok korrigálása, dokumentáció bővítése
</commit_message>
<xml_diff>
--- a/documents/database.docx
+++ b/documents/database.docx
@@ -2172,14 +2172,7 @@
           <w:sz w:val="24"/>
           <w:szCs w:val="24"/>
         </w:rPr>
-        <w:t xml:space="preserve">Leírás: </w:t>
-      </w:r>
-      <w:r>
-        <w:rPr>
-          <w:sz w:val="24"/>
-          <w:szCs w:val="24"/>
-        </w:rPr>
-        <w:t>Az adott ország egyedi azonosítója</w:t>
+        <w:t>Leírás: Az adott ország egyedi azonosítója</w:t>
       </w:r>
       <w:r>
         <w:rPr>
@@ -2724,28 +2717,7 @@
           <w:sz w:val="24"/>
           <w:szCs w:val="24"/>
         </w:rPr>
-        <w:t xml:space="preserve">Leírás: Az adott </w:t>
-      </w:r>
-      <w:r>
-        <w:rPr>
-          <w:sz w:val="24"/>
-          <w:szCs w:val="24"/>
-        </w:rPr>
-        <w:t>műfaj</w:t>
-      </w:r>
-      <w:r>
-        <w:rPr>
-          <w:sz w:val="24"/>
-          <w:szCs w:val="24"/>
-        </w:rPr>
-        <w:t xml:space="preserve"> egyedi azonosítója</w:t>
-      </w:r>
-      <w:r>
-        <w:rPr>
-          <w:sz w:val="24"/>
-          <w:szCs w:val="24"/>
-        </w:rPr>
-        <w:t xml:space="preserve">, </w:t>
+        <w:t xml:space="preserve">Leírás: Az adott műfaj egyedi azonosítója, </w:t>
       </w:r>
       <w:r>
         <w:rPr>
@@ -2806,14 +2778,7 @@
           <w:sz w:val="24"/>
           <w:szCs w:val="24"/>
         </w:rPr>
-        <w:t>Genre</w:t>
-      </w:r>
-      <w:r>
-        <w:rPr>
-          <w:sz w:val="24"/>
-          <w:szCs w:val="24"/>
-        </w:rPr>
-        <w:t>_Name</w:t>
+        <w:t>Genre_Name</w:t>
       </w:r>
       <w:proofErr w:type="spellEnd"/>
       <w:r>
@@ -2863,28 +2828,7 @@
           <w:sz w:val="24"/>
           <w:szCs w:val="24"/>
         </w:rPr>
-        <w:t xml:space="preserve">Leírás: Az adott </w:t>
-      </w:r>
-      <w:r>
-        <w:rPr>
-          <w:sz w:val="24"/>
-          <w:szCs w:val="24"/>
-        </w:rPr>
-        <w:t>műfaj</w:t>
-      </w:r>
-      <w:r>
-        <w:rPr>
-          <w:sz w:val="24"/>
-          <w:szCs w:val="24"/>
-        </w:rPr>
-        <w:t xml:space="preserve"> neve</w:t>
-      </w:r>
-      <w:r>
-        <w:rPr>
-          <w:sz w:val="24"/>
-          <w:szCs w:val="24"/>
-        </w:rPr>
-        <w:t>.</w:t>
+        <w:t>Leírás: Az adott műfaj neve.</w:t>
       </w:r>
     </w:p>
     <w:p>
@@ -3011,28 +2955,7 @@
           <w:sz w:val="24"/>
           <w:szCs w:val="24"/>
         </w:rPr>
-        <w:t xml:space="preserve">Leírás: Az adott </w:t>
-      </w:r>
-      <w:r>
-        <w:rPr>
-          <w:sz w:val="24"/>
-          <w:szCs w:val="24"/>
-        </w:rPr>
-        <w:t>kulcsszó</w:t>
-      </w:r>
-      <w:r>
-        <w:rPr>
-          <w:sz w:val="24"/>
-          <w:szCs w:val="24"/>
-        </w:rPr>
-        <w:t xml:space="preserve"> egyedi azonosítója</w:t>
-      </w:r>
-      <w:r>
-        <w:rPr>
-          <w:sz w:val="24"/>
-          <w:szCs w:val="24"/>
-        </w:rPr>
-        <w:t xml:space="preserve">, </w:t>
+        <w:t xml:space="preserve">Leírás: Az adott kulcsszó egyedi azonosítója, </w:t>
       </w:r>
       <w:r>
         <w:rPr>
@@ -3093,14 +3016,7 @@
           <w:sz w:val="24"/>
           <w:szCs w:val="24"/>
         </w:rPr>
-        <w:t>Keyword</w:t>
-      </w:r>
-      <w:r>
-        <w:rPr>
-          <w:sz w:val="24"/>
-          <w:szCs w:val="24"/>
-        </w:rPr>
-        <w:t>_Name</w:t>
+        <w:t>Keyword_Name</w:t>
       </w:r>
       <w:proofErr w:type="spellEnd"/>
       <w:r>
@@ -3150,21 +3066,7 @@
           <w:sz w:val="24"/>
           <w:szCs w:val="24"/>
         </w:rPr>
-        <w:t xml:space="preserve">Leírás: Az adott </w:t>
-      </w:r>
-      <w:r>
-        <w:rPr>
-          <w:sz w:val="24"/>
-          <w:szCs w:val="24"/>
-        </w:rPr>
-        <w:t>kulcsszó</w:t>
-      </w:r>
-      <w:r>
-        <w:rPr>
-          <w:sz w:val="24"/>
-          <w:szCs w:val="24"/>
-        </w:rPr>
-        <w:t xml:space="preserve"> neve</w:t>
+        <w:t>Leírás: Az adott kulcsszó neve</w:t>
       </w:r>
     </w:p>
     <w:p>
@@ -3291,28 +3193,7 @@
           <w:sz w:val="24"/>
           <w:szCs w:val="24"/>
         </w:rPr>
-        <w:t xml:space="preserve">Leírás: Az adott </w:t>
-      </w:r>
-      <w:r>
-        <w:rPr>
-          <w:sz w:val="24"/>
-          <w:szCs w:val="24"/>
-        </w:rPr>
-        <w:t>nyelv</w:t>
-      </w:r>
-      <w:r>
-        <w:rPr>
-          <w:sz w:val="24"/>
-          <w:szCs w:val="24"/>
-        </w:rPr>
-        <w:t xml:space="preserve"> egyedi azonosítója</w:t>
-      </w:r>
-      <w:r>
-        <w:rPr>
-          <w:sz w:val="24"/>
-          <w:szCs w:val="24"/>
-        </w:rPr>
-        <w:t xml:space="preserve">, </w:t>
+        <w:t xml:space="preserve">Leírás: Az adott nyelv egyedi azonosítója, </w:t>
       </w:r>
       <w:r>
         <w:rPr>
@@ -3373,14 +3254,7 @@
           <w:sz w:val="24"/>
           <w:szCs w:val="24"/>
         </w:rPr>
-        <w:t>Language</w:t>
-      </w:r>
-      <w:r>
-        <w:rPr>
-          <w:sz w:val="24"/>
-          <w:szCs w:val="24"/>
-        </w:rPr>
-        <w:t>_Name</w:t>
+        <w:t>Language_Name</w:t>
       </w:r>
       <w:proofErr w:type="spellEnd"/>
       <w:r>
@@ -3430,15 +3304,34 @@
           <w:sz w:val="24"/>
           <w:szCs w:val="24"/>
         </w:rPr>
-        <w:t xml:space="preserve">Leírás: Az adott </w:t>
-      </w:r>
-      <w:r>
-        <w:rPr>
-          <w:sz w:val="24"/>
-          <w:szCs w:val="24"/>
-        </w:rPr>
-        <w:t>nyelv</w:t>
-      </w:r>
+        <w:t>Leírás: Az adott nyelv elnevezése</w:t>
+      </w:r>
+    </w:p>
+    <w:p>
+      <w:pPr>
+        <w:jc w:val="both"/>
+        <w:rPr>
+          <w:sz w:val="24"/>
+          <w:szCs w:val="24"/>
+        </w:rPr>
+      </w:pPr>
+      <w:r>
+        <w:rPr>
+          <w:sz w:val="24"/>
+          <w:szCs w:val="24"/>
+        </w:rPr>
+        <w:t xml:space="preserve">A </w:t>
+      </w:r>
+      <w:proofErr w:type="spellStart"/>
+      <w:r>
+        <w:rPr>
+          <w:b/>
+          <w:sz w:val="24"/>
+          <w:szCs w:val="24"/>
+        </w:rPr>
+        <w:t>Movies_Countries</w:t>
+      </w:r>
+      <w:proofErr w:type="spellEnd"/>
       <w:r>
         <w:rPr>
           <w:sz w:val="24"/>
@@ -3448,59 +3341,11 @@
       </w:r>
       <w:r>
         <w:rPr>
-          <w:sz w:val="24"/>
-          <w:szCs w:val="24"/>
-        </w:rPr>
-        <w:t>elnevezése</w:t>
-      </w:r>
-    </w:p>
-    <w:p>
-      <w:pPr>
-        <w:jc w:val="both"/>
-        <w:rPr>
-          <w:sz w:val="24"/>
-          <w:szCs w:val="24"/>
-        </w:rPr>
-      </w:pPr>
-      <w:r>
-        <w:rPr>
-          <w:sz w:val="24"/>
-          <w:szCs w:val="24"/>
-        </w:rPr>
-        <w:t xml:space="preserve">A </w:t>
-      </w:r>
-      <w:proofErr w:type="spellStart"/>
-      <w:r>
-        <w:rPr>
           <w:b/>
           <w:sz w:val="24"/>
           <w:szCs w:val="24"/>
         </w:rPr>
-        <w:t>Movies_Countries</w:t>
-      </w:r>
-      <w:proofErr w:type="spellEnd"/>
-      <w:r>
-        <w:rPr>
-          <w:sz w:val="24"/>
-          <w:szCs w:val="24"/>
-        </w:rPr>
-        <w:t xml:space="preserve"> </w:t>
-      </w:r>
-      <w:r>
-        <w:rPr>
-          <w:b/>
-          <w:sz w:val="24"/>
-          <w:szCs w:val="24"/>
-        </w:rPr>
-        <w:t>kapcsoló</w:t>
-      </w:r>
-      <w:r>
-        <w:rPr>
-          <w:b/>
-          <w:sz w:val="24"/>
-          <w:szCs w:val="24"/>
-        </w:rPr>
-        <w:t>tábla</w:t>
+        <w:t>kapcsolótábla</w:t>
       </w:r>
       <w:r>
         <w:rPr>
@@ -3545,14 +3390,7 @@
           <w:sz w:val="24"/>
           <w:szCs w:val="24"/>
         </w:rPr>
-        <w:t>Movie_</w:t>
-      </w:r>
-      <w:r>
-        <w:rPr>
-          <w:sz w:val="24"/>
-          <w:szCs w:val="24"/>
-        </w:rPr>
-        <w:t>ID</w:t>
+        <w:t>Movie_ID</w:t>
       </w:r>
       <w:proofErr w:type="spellEnd"/>
       <w:r>
@@ -3616,14 +3454,7 @@
           <w:sz w:val="24"/>
           <w:szCs w:val="24"/>
         </w:rPr>
-        <w:t xml:space="preserve"> egyedi azonosítója</w:t>
-      </w:r>
-      <w:r>
-        <w:rPr>
-          <w:sz w:val="24"/>
-          <w:szCs w:val="24"/>
-        </w:rPr>
-        <w:t xml:space="preserve">, </w:t>
+        <w:t xml:space="preserve"> egyedi azonosítója, </w:t>
       </w:r>
       <w:proofErr w:type="spellStart"/>
       <w:r>
@@ -3830,15 +3661,7 @@
           <w:sz w:val="24"/>
           <w:szCs w:val="24"/>
         </w:rPr>
-        <w:t>Movies_</w:t>
-      </w:r>
-      <w:r>
-        <w:rPr>
-          <w:b/>
-          <w:sz w:val="24"/>
-          <w:szCs w:val="24"/>
-        </w:rPr>
-        <w:t>Directors</w:t>
+        <w:t>Movies_Directors</w:t>
       </w:r>
       <w:proofErr w:type="spellEnd"/>
       <w:r>
@@ -3949,21 +3772,7 @@
           <w:sz w:val="24"/>
           <w:szCs w:val="24"/>
         </w:rPr>
-        <w:t xml:space="preserve">Leírás: Az adott </w:t>
-      </w:r>
-      <w:r>
-        <w:rPr>
-          <w:sz w:val="24"/>
-          <w:szCs w:val="24"/>
-        </w:rPr>
-        <w:t>film</w:t>
-      </w:r>
-      <w:r>
-        <w:rPr>
-          <w:sz w:val="24"/>
-          <w:szCs w:val="24"/>
-        </w:rPr>
-        <w:t xml:space="preserve"> egyedi azonosítója, </w:t>
+        <w:t xml:space="preserve">Leírás: Az adott film egyedi azonosítója, </w:t>
       </w:r>
       <w:proofErr w:type="spellStart"/>
       <w:r>
@@ -4033,14 +3842,7 @@
           <w:sz w:val="24"/>
           <w:szCs w:val="24"/>
         </w:rPr>
-        <w:t>Directors</w:t>
-      </w:r>
-      <w:r>
-        <w:rPr>
-          <w:sz w:val="24"/>
-          <w:szCs w:val="24"/>
-        </w:rPr>
-        <w:t>_ID</w:t>
+        <w:t>Directors_ID</w:t>
       </w:r>
       <w:proofErr w:type="spellEnd"/>
       <w:r>
@@ -4090,21 +3892,7 @@
           <w:sz w:val="24"/>
           <w:szCs w:val="24"/>
         </w:rPr>
-        <w:t xml:space="preserve">Leírás: Az adott </w:t>
-      </w:r>
-      <w:r>
-        <w:rPr>
-          <w:sz w:val="24"/>
-          <w:szCs w:val="24"/>
-        </w:rPr>
-        <w:t>rendező</w:t>
-      </w:r>
-      <w:r>
-        <w:rPr>
-          <w:sz w:val="24"/>
-          <w:szCs w:val="24"/>
-        </w:rPr>
-        <w:t xml:space="preserve"> egyedi azonosítója, </w:t>
+        <w:t xml:space="preserve">Leírás: Az adott rendező egyedi azonosítója, </w:t>
       </w:r>
       <w:proofErr w:type="spellStart"/>
       <w:r>
@@ -4177,15 +3965,7 @@
           <w:sz w:val="24"/>
           <w:szCs w:val="24"/>
         </w:rPr>
-        <w:t>Movies_</w:t>
-      </w:r>
-      <w:r>
-        <w:rPr>
-          <w:b/>
-          <w:sz w:val="24"/>
-          <w:szCs w:val="24"/>
-        </w:rPr>
-        <w:t>Genres</w:t>
+        <w:t>Movies_Genres</w:t>
       </w:r>
       <w:proofErr w:type="spellEnd"/>
       <w:r>
@@ -4296,21 +4076,7 @@
           <w:sz w:val="24"/>
           <w:szCs w:val="24"/>
         </w:rPr>
-        <w:t xml:space="preserve">Leírás: Az adott </w:t>
-      </w:r>
-      <w:r>
-        <w:rPr>
-          <w:sz w:val="24"/>
-          <w:szCs w:val="24"/>
-        </w:rPr>
-        <w:t>film</w:t>
-      </w:r>
-      <w:r>
-        <w:rPr>
-          <w:sz w:val="24"/>
-          <w:szCs w:val="24"/>
-        </w:rPr>
-        <w:t xml:space="preserve"> egyedi azonosítója, </w:t>
+        <w:t xml:space="preserve">Leírás: Az adott film egyedi azonosítója, </w:t>
       </w:r>
       <w:proofErr w:type="spellStart"/>
       <w:r>
@@ -4380,14 +4146,7 @@
           <w:sz w:val="24"/>
           <w:szCs w:val="24"/>
         </w:rPr>
-        <w:t>Genres</w:t>
-      </w:r>
-      <w:r>
-        <w:rPr>
-          <w:sz w:val="24"/>
-          <w:szCs w:val="24"/>
-        </w:rPr>
-        <w:t>_ID</w:t>
+        <w:t>Genres_ID</w:t>
       </w:r>
       <w:proofErr w:type="spellEnd"/>
       <w:r>
@@ -4437,21 +4196,7 @@
           <w:sz w:val="24"/>
           <w:szCs w:val="24"/>
         </w:rPr>
-        <w:t xml:space="preserve">Leírás: Az adott </w:t>
-      </w:r>
-      <w:r>
-        <w:rPr>
-          <w:sz w:val="24"/>
-          <w:szCs w:val="24"/>
-        </w:rPr>
-        <w:t>műfaj</w:t>
-      </w:r>
-      <w:r>
-        <w:rPr>
-          <w:sz w:val="24"/>
-          <w:szCs w:val="24"/>
-        </w:rPr>
-        <w:t xml:space="preserve"> egyedi azonosítója, </w:t>
+        <w:t xml:space="preserve">Leírás: Az adott műfaj egyedi azonosítója, </w:t>
       </w:r>
       <w:proofErr w:type="spellStart"/>
       <w:r>
@@ -4524,15 +4269,7 @@
           <w:sz w:val="24"/>
           <w:szCs w:val="24"/>
         </w:rPr>
-        <w:t>Movies_</w:t>
-      </w:r>
-      <w:r>
-        <w:rPr>
-          <w:b/>
-          <w:sz w:val="24"/>
-          <w:szCs w:val="24"/>
-        </w:rPr>
-        <w:t>Keywords</w:t>
+        <w:t>Movies_Keywords</w:t>
       </w:r>
       <w:proofErr w:type="spellEnd"/>
       <w:r>
@@ -4643,21 +4380,7 @@
           <w:sz w:val="24"/>
           <w:szCs w:val="24"/>
         </w:rPr>
-        <w:t xml:space="preserve">Leírás: Az adott </w:t>
-      </w:r>
-      <w:r>
-        <w:rPr>
-          <w:sz w:val="24"/>
-          <w:szCs w:val="24"/>
-        </w:rPr>
-        <w:t>film</w:t>
-      </w:r>
-      <w:r>
-        <w:rPr>
-          <w:sz w:val="24"/>
-          <w:szCs w:val="24"/>
-        </w:rPr>
-        <w:t xml:space="preserve"> egyedi azonosítója, </w:t>
+        <w:t xml:space="preserve">Leírás: Az adott film egyedi azonosítója, </w:t>
       </w:r>
       <w:proofErr w:type="spellStart"/>
       <w:r>
@@ -4871,15 +4594,7 @@
           <w:sz w:val="24"/>
           <w:szCs w:val="24"/>
         </w:rPr>
-        <w:t>Movies_</w:t>
-      </w:r>
-      <w:r>
-        <w:rPr>
-          <w:b/>
-          <w:sz w:val="24"/>
-          <w:szCs w:val="24"/>
-        </w:rPr>
-        <w:t>Languages</w:t>
+        <w:t>Movies_Languages</w:t>
       </w:r>
       <w:proofErr w:type="spellEnd"/>
       <w:r>
@@ -4990,21 +4705,7 @@
           <w:sz w:val="24"/>
           <w:szCs w:val="24"/>
         </w:rPr>
-        <w:t xml:space="preserve">Leírás: Az adott </w:t>
-      </w:r>
-      <w:r>
-        <w:rPr>
-          <w:sz w:val="24"/>
-          <w:szCs w:val="24"/>
-        </w:rPr>
-        <w:t>film</w:t>
-      </w:r>
-      <w:r>
-        <w:rPr>
-          <w:sz w:val="24"/>
-          <w:szCs w:val="24"/>
-        </w:rPr>
-        <w:t xml:space="preserve"> egyedi azonosítója, </w:t>
+        <w:t xml:space="preserve">Leírás: Az adott film egyedi azonosítója, </w:t>
       </w:r>
       <w:proofErr w:type="spellStart"/>
       <w:r>
@@ -5074,14 +4775,7 @@
           <w:sz w:val="24"/>
           <w:szCs w:val="24"/>
         </w:rPr>
-        <w:t>Languages</w:t>
-      </w:r>
-      <w:r>
-        <w:rPr>
-          <w:sz w:val="24"/>
-          <w:szCs w:val="24"/>
-        </w:rPr>
-        <w:t>_ID</w:t>
+        <w:t>Languages_ID</w:t>
       </w:r>
       <w:proofErr w:type="spellEnd"/>
       <w:r>
@@ -5131,21 +4825,7 @@
           <w:sz w:val="24"/>
           <w:szCs w:val="24"/>
         </w:rPr>
-        <w:t xml:space="preserve">Leírás: Az adott </w:t>
-      </w:r>
-      <w:r>
-        <w:rPr>
-          <w:sz w:val="24"/>
-          <w:szCs w:val="24"/>
-        </w:rPr>
-        <w:t>nyelv</w:t>
-      </w:r>
-      <w:r>
-        <w:rPr>
-          <w:sz w:val="24"/>
-          <w:szCs w:val="24"/>
-        </w:rPr>
-        <w:t xml:space="preserve"> egyedi azonosítója, </w:t>
+        <w:t xml:space="preserve">Leírás: Az adott nyelv egyedi azonosítója, </w:t>
       </w:r>
       <w:proofErr w:type="spellStart"/>
       <w:r>
@@ -5194,6 +4874,42 @@
           <w:szCs w:val="24"/>
         </w:rPr>
         <w:t xml:space="preserve"> tábla ID mezőjére mutat.</w:t>
+      </w:r>
+    </w:p>
+    <w:p>
+      <w:pPr>
+        <w:keepNext/>
+        <w:jc w:val="both"/>
+        <w:rPr>
+          <w:b/>
+          <w:sz w:val="36"/>
+          <w:szCs w:val="36"/>
+        </w:rPr>
+      </w:pPr>
+      <w:r>
+        <w:rPr>
+          <w:b/>
+          <w:sz w:val="36"/>
+          <w:szCs w:val="36"/>
+        </w:rPr>
+        <w:lastRenderedPageBreak/>
+        <w:t xml:space="preserve">Az </w:t>
+      </w:r>
+      <w:r>
+        <w:rPr>
+          <w:b/>
+          <w:sz w:val="36"/>
+          <w:szCs w:val="36"/>
+        </w:rPr>
+        <w:t>adatbázis ER modellje</w:t>
+      </w:r>
+      <w:r>
+        <w:rPr>
+          <w:b/>
+          <w:sz w:val="36"/>
+          <w:szCs w:val="36"/>
+        </w:rPr>
+        <w:t xml:space="preserve"> lebontás előtt</w:t>
       </w:r>
     </w:p>
     <w:p>
@@ -5214,20 +4930,11 @@
           <w:szCs w:val="36"/>
           <w:lang w:eastAsia="hu-HU"/>
         </w:rPr>
-        <w:lastRenderedPageBreak/>
         <w:drawing>
-          <wp:anchor distT="0" distB="0" distL="114300" distR="114300" simplePos="0" relativeHeight="251658240" behindDoc="0" locked="0" layoutInCell="1" allowOverlap="1" wp14:anchorId="376ACF6A" wp14:editId="17A3E6CF">
-            <wp:simplePos x="0" y="0"/>
-            <wp:positionH relativeFrom="margin">
-              <wp:align>center</wp:align>
-            </wp:positionH>
-            <wp:positionV relativeFrom="paragraph">
-              <wp:posOffset>451568</wp:posOffset>
-            </wp:positionV>
-            <wp:extent cx="6802755" cy="3228975"/>
-            <wp:effectExtent l="0" t="0" r="0" b="9525"/>
-            <wp:wrapSquare wrapText="bothSides"/>
-            <wp:docPr id="1" name="Kép 1"/>
+          <wp:inline distT="0" distB="0" distL="0" distR="0">
+            <wp:extent cx="5686425" cy="3887205"/>
+            <wp:effectExtent l="0" t="0" r="0" b="0"/>
+            <wp:docPr id="6" name="Kép 6"/>
             <wp:cNvGraphicFramePr>
               <a:graphicFrameLocks xmlns:a="http://schemas.openxmlformats.org/drawingml/2006/main" noChangeAspect="1"/>
             </wp:cNvGraphicFramePr>
@@ -5235,24 +4942,24 @@
               <a:graphicData uri="http://schemas.openxmlformats.org/drawingml/2006/picture">
                 <pic:pic xmlns:pic="http://schemas.openxmlformats.org/drawingml/2006/picture">
                   <pic:nvPicPr>
-                    <pic:cNvPr id="1" name="image.png"/>
+                    <pic:cNvPr id="6" name="er előtt.png"/>
                     <pic:cNvPicPr/>
                   </pic:nvPicPr>
                   <pic:blipFill rotWithShape="1">
-                    <a:blip r:embed="rId6" cstate="print">
+                    <a:blip r:embed="rId6">
                       <a:extLst>
                         <a:ext uri="{28A0092B-C50C-407E-A947-70E740481C1C}">
                           <a14:useLocalDpi xmlns:a14="http://schemas.microsoft.com/office/drawing/2010/main" val="0"/>
                         </a:ext>
                       </a:extLst>
                     </a:blip>
-                    <a:srcRect r="29331" b="13185"/>
+                    <a:srcRect t="4170" r="57672" b="35009"/>
                     <a:stretch/>
                   </pic:blipFill>
                   <pic:spPr bwMode="auto">
                     <a:xfrm>
                       <a:off x="0" y="0"/>
-                      <a:ext cx="6802755" cy="3228975"/>
+                      <a:ext cx="5700641" cy="3896923"/>
                     </a:xfrm>
                     <a:prstGeom prst="rect">
                       <a:avLst/>
@@ -5269,42 +4976,56 @@
                 </pic:pic>
               </a:graphicData>
             </a:graphic>
-            <wp14:sizeRelH relativeFrom="page">
-              <wp14:pctWidth>0</wp14:pctWidth>
-            </wp14:sizeRelH>
-            <wp14:sizeRelV relativeFrom="page">
-              <wp14:pctHeight>0</wp14:pctHeight>
-            </wp14:sizeRelV>
-          </wp:anchor>
+          </wp:inline>
         </w:drawing>
       </w:r>
-      <w:r>
+    </w:p>
+    <w:p>
+      <w:pPr>
+        <w:keepNext/>
+        <w:jc w:val="both"/>
         <w:rPr>
           <w:b/>
           <w:sz w:val="36"/>
           <w:szCs w:val="36"/>
         </w:rPr>
-        <w:t xml:space="preserve">Az </w:t>
-      </w:r>
+      </w:pPr>
       <w:r>
         <w:rPr>
           <w:b/>
           <w:sz w:val="36"/>
           <w:szCs w:val="36"/>
         </w:rPr>
-        <w:t>adatbázis ER modellje</w:t>
-      </w:r>
-    </w:p>
-    <w:p>
-      <w:pPr>
-        <w:keepNext/>
-        <w:jc w:val="both"/>
+        <w:t xml:space="preserve">Az </w:t>
+      </w:r>
+      <w:r>
         <w:rPr>
           <w:b/>
           <w:sz w:val="36"/>
           <w:szCs w:val="36"/>
         </w:rPr>
-      </w:pPr>
+        <w:t>adatbázis ER modellje</w:t>
+      </w:r>
+      <w:r>
+        <w:rPr>
+          <w:b/>
+          <w:sz w:val="36"/>
+          <w:szCs w:val="36"/>
+        </w:rPr>
+        <w:t xml:space="preserve"> lebontás után</w:t>
+      </w:r>
+    </w:p>
+    <w:p>
+      <w:pPr>
+        <w:keepNext/>
+        <w:jc w:val="both"/>
+        <w:rPr>
+          <w:b/>
+          <w:sz w:val="36"/>
+          <w:szCs w:val="36"/>
+        </w:rPr>
+      </w:pPr>
+      <w:bookmarkStart w:id="0" w:name="_GoBack"/>
       <w:r>
         <w:rPr>
           <w:b/>
@@ -5314,18 +5035,10 @@
           <w:lang w:eastAsia="hu-HU"/>
         </w:rPr>
         <w:drawing>
-          <wp:anchor distT="0" distB="0" distL="114300" distR="114300" simplePos="0" relativeHeight="251659264" behindDoc="0" locked="0" layoutInCell="1" allowOverlap="1" wp14:anchorId="19C2D1E7" wp14:editId="61FB57CB">
-            <wp:simplePos x="0" y="0"/>
-            <wp:positionH relativeFrom="margin">
-              <wp:align>center</wp:align>
-            </wp:positionH>
-            <wp:positionV relativeFrom="paragraph">
-              <wp:posOffset>3690620</wp:posOffset>
-            </wp:positionV>
-            <wp:extent cx="6688455" cy="2694940"/>
-            <wp:effectExtent l="0" t="0" r="0" b="0"/>
-            <wp:wrapSquare wrapText="bothSides"/>
-            <wp:docPr id="2" name="Kép 2"/>
+          <wp:inline distT="0" distB="0" distL="0" distR="0" wp14:anchorId="658A9FBA" wp14:editId="121E89AD">
+            <wp:extent cx="5978706" cy="2926640"/>
+            <wp:effectExtent l="0" t="0" r="3175" b="7620"/>
+            <wp:docPr id="3" name="Kép 3"/>
             <wp:cNvGraphicFramePr>
               <a:graphicFrameLocks xmlns:a="http://schemas.openxmlformats.org/drawingml/2006/main" noChangeAspect="1"/>
             </wp:cNvGraphicFramePr>
@@ -5333,11 +5046,159 @@
               <a:graphicData uri="http://schemas.openxmlformats.org/drawingml/2006/picture">
                 <pic:pic xmlns:pic="http://schemas.openxmlformats.org/drawingml/2006/picture">
                   <pic:nvPicPr>
-                    <pic:cNvPr id="2" name="image (1).png"/>
+                    <pic:cNvPr id="3" name="image.png"/>
+                    <pic:cNvPicPr/>
+                  </pic:nvPicPr>
+                  <pic:blipFill rotWithShape="1">
+                    <a:blip r:embed="rId7">
+                      <a:extLst>
+                        <a:ext uri="{28A0092B-C50C-407E-A947-70E740481C1C}">
+                          <a14:useLocalDpi xmlns:a14="http://schemas.microsoft.com/office/drawing/2010/main" val="0"/>
+                        </a:ext>
+                      </a:extLst>
+                    </a:blip>
+                    <a:srcRect r="29398" b="13254"/>
+                    <a:stretch/>
+                  </pic:blipFill>
+                  <pic:spPr bwMode="auto">
+                    <a:xfrm>
+                      <a:off x="0" y="0"/>
+                      <a:ext cx="5990867" cy="2932593"/>
+                    </a:xfrm>
+                    <a:prstGeom prst="rect">
+                      <a:avLst/>
+                    </a:prstGeom>
+                    <a:ln>
+                      <a:noFill/>
+                    </a:ln>
+                    <a:extLst>
+                      <a:ext uri="{53640926-AAD7-44D8-BBD7-CCE9431645EC}">
+                        <a14:shadowObscured xmlns:a14="http://schemas.microsoft.com/office/drawing/2010/main"/>
+                      </a:ext>
+                    </a:extLst>
+                  </pic:spPr>
+                </pic:pic>
+              </a:graphicData>
+            </a:graphic>
+          </wp:inline>
+        </w:drawing>
+      </w:r>
+      <w:bookmarkEnd w:id="0"/>
+    </w:p>
+    <w:p>
+      <w:pPr>
+        <w:rPr>
+          <w:b/>
+          <w:sz w:val="36"/>
+          <w:szCs w:val="36"/>
+        </w:rPr>
+      </w:pPr>
+      <w:r>
+        <w:rPr>
+          <w:b/>
+          <w:sz w:val="36"/>
+          <w:szCs w:val="36"/>
+        </w:rPr>
+        <w:br w:type="page"/>
+      </w:r>
+    </w:p>
+    <w:p>
+      <w:pPr>
+        <w:keepNext/>
+        <w:jc w:val="both"/>
+        <w:rPr>
+          <w:b/>
+          <w:sz w:val="36"/>
+          <w:szCs w:val="36"/>
+        </w:rPr>
+      </w:pPr>
+      <w:r>
+        <w:rPr>
+          <w:b/>
+          <w:sz w:val="36"/>
+          <w:szCs w:val="36"/>
+        </w:rPr>
+        <w:lastRenderedPageBreak/>
+        <w:t xml:space="preserve">Az adatbázis </w:t>
+      </w:r>
+      <w:proofErr w:type="gramStart"/>
+      <w:r>
+        <w:rPr>
+          <w:b/>
+          <w:sz w:val="36"/>
+          <w:szCs w:val="36"/>
+        </w:rPr>
+        <w:t>r</w:t>
+      </w:r>
+      <w:r>
+        <w:rPr>
+          <w:b/>
+          <w:sz w:val="36"/>
+          <w:szCs w:val="36"/>
+        </w:rPr>
+        <w:t>elációs</w:t>
+      </w:r>
+      <w:proofErr w:type="gramEnd"/>
+      <w:r>
+        <w:rPr>
+          <w:b/>
+          <w:sz w:val="36"/>
+          <w:szCs w:val="36"/>
+        </w:rPr>
+        <w:t xml:space="preserve"> modell</w:t>
+      </w:r>
+      <w:r>
+        <w:rPr>
+          <w:b/>
+          <w:sz w:val="36"/>
+          <w:szCs w:val="36"/>
+        </w:rPr>
+        <w:t>je</w:t>
+      </w:r>
+      <w:r>
+        <w:rPr>
+          <w:b/>
+          <w:sz w:val="36"/>
+          <w:szCs w:val="36"/>
+        </w:rPr>
+        <w:t xml:space="preserve"> lebontás előtt</w:t>
+      </w:r>
+    </w:p>
+    <w:p>
+      <w:pPr>
+        <w:keepNext/>
+        <w:jc w:val="both"/>
+        <w:rPr>
+          <w:b/>
+          <w:sz w:val="36"/>
+          <w:szCs w:val="36"/>
+        </w:rPr>
+      </w:pPr>
+      <w:r>
+        <w:rPr>
+          <w:b/>
+          <w:noProof/>
+          <w:sz w:val="36"/>
+          <w:szCs w:val="36"/>
+          <w:lang w:eastAsia="hu-HU"/>
+        </w:rPr>
+        <w:drawing>
+          <wp:inline distT="0" distB="0" distL="0" distR="0" wp14:anchorId="1DC859D7" wp14:editId="2A2B5869">
+            <wp:extent cx="1933575" cy="2933700"/>
+            <wp:effectExtent l="0" t="0" r="9525" b="0"/>
+            <wp:docPr id="4" name="Kép 4"/>
+            <wp:cNvGraphicFramePr>
+              <a:graphicFrameLocks xmlns:a="http://schemas.openxmlformats.org/drawingml/2006/main" noChangeAspect="1"/>
+            </wp:cNvGraphicFramePr>
+            <a:graphic xmlns:a="http://schemas.openxmlformats.org/drawingml/2006/main">
+              <a:graphicData uri="http://schemas.openxmlformats.org/drawingml/2006/picture">
+                <pic:pic xmlns:pic="http://schemas.openxmlformats.org/drawingml/2006/picture">
+                  <pic:nvPicPr>
+                    <pic:cNvPr id="4" name="reláció előtt.png"/>
                     <pic:cNvPicPr/>
                   </pic:nvPicPr>
                   <pic:blipFill>
-                    <a:blip r:embed="rId7" cstate="print">
+                    <a:blip r:embed="rId8">
                       <a:extLst>
                         <a:ext uri="{28A0092B-C50C-407E-A947-70E740481C1C}">
                           <a14:useLocalDpi xmlns:a14="http://schemas.microsoft.com/office/drawing/2010/main" val="0"/>
@@ -5351,7 +5212,7 @@
                   <pic:spPr>
                     <a:xfrm>
                       <a:off x="0" y="0"/>
-                      <a:ext cx="6688455" cy="2694940"/>
+                      <a:ext cx="1933575" cy="2933700"/>
                     </a:xfrm>
                     <a:prstGeom prst="rect">
                       <a:avLst/>
@@ -5360,86 +5221,381 @@
                 </pic:pic>
               </a:graphicData>
             </a:graphic>
-            <wp14:sizeRelH relativeFrom="page">
-              <wp14:pctWidth>0</wp14:pctWidth>
-            </wp14:sizeRelH>
-            <wp14:sizeRelV relativeFrom="page">
-              <wp14:pctHeight>0</wp14:pctHeight>
-            </wp14:sizeRelV>
-          </wp:anchor>
+          </wp:inline>
         </w:drawing>
       </w:r>
-      <w:r>
+    </w:p>
+    <w:p>
+      <w:pPr>
+        <w:keepNext/>
+        <w:jc w:val="both"/>
         <w:rPr>
           <w:b/>
           <w:sz w:val="36"/>
           <w:szCs w:val="36"/>
         </w:rPr>
-        <w:t xml:space="preserve">Az adatbázis </w:t>
-      </w:r>
-      <w:proofErr w:type="gramStart"/>
+      </w:pPr>
       <w:r>
         <w:rPr>
           <w:b/>
           <w:sz w:val="36"/>
           <w:szCs w:val="36"/>
         </w:rPr>
-        <w:t>r</w:t>
-      </w:r>
+        <w:t xml:space="preserve">Az adatbázis </w:t>
+      </w:r>
+      <w:proofErr w:type="gramStart"/>
       <w:r>
         <w:rPr>
           <w:b/>
           <w:sz w:val="36"/>
           <w:szCs w:val="36"/>
         </w:rPr>
-        <w:t>elációs</w:t>
-      </w:r>
-      <w:proofErr w:type="gramEnd"/>
+        <w:t>r</w:t>
+      </w:r>
       <w:r>
         <w:rPr>
           <w:b/>
           <w:sz w:val="36"/>
           <w:szCs w:val="36"/>
         </w:rPr>
-        <w:t xml:space="preserve"> modell</w:t>
-      </w:r>
+        <w:t>elációs</w:t>
+      </w:r>
+      <w:proofErr w:type="gramEnd"/>
       <w:r>
         <w:rPr>
           <w:b/>
           <w:sz w:val="36"/>
           <w:szCs w:val="36"/>
         </w:rPr>
-        <w:t>je</w:t>
-      </w:r>
-    </w:p>
-    <w:p>
-      <w:pPr>
-        <w:keepNext/>
-        <w:spacing w:before="400"/>
-        <w:jc w:val="both"/>
+        <w:t xml:space="preserve"> modell</w:t>
+      </w:r>
+      <w:r>
         <w:rPr>
           <w:b/>
           <w:sz w:val="36"/>
           <w:szCs w:val="36"/>
         </w:rPr>
-      </w:pPr>
+        <w:t>je</w:t>
+      </w:r>
       <w:r>
         <w:rPr>
           <w:b/>
           <w:sz w:val="36"/>
           <w:szCs w:val="36"/>
         </w:rPr>
-        <w:t xml:space="preserve">Döntési fa a </w:t>
-      </w:r>
-      <w:bookmarkStart w:id="0" w:name="_GoBack"/>
-      <w:bookmarkEnd w:id="0"/>
-      <w:r>
+        <w:t xml:space="preserve"> lebontás után</w:t>
+      </w:r>
+    </w:p>
+    <w:p>
+      <w:pPr>
+        <w:keepNext/>
+        <w:spacing w:before="400"/>
+        <w:jc w:val="both"/>
         <w:rPr>
           <w:b/>
           <w:sz w:val="36"/>
           <w:szCs w:val="36"/>
         </w:rPr>
-        <w:t>film nyelvére vonatkozóan</w:t>
+      </w:pPr>
+      <w:r>
+        <w:rPr>
+          <w:b/>
+          <w:noProof/>
+          <w:sz w:val="36"/>
+          <w:szCs w:val="36"/>
+          <w:lang w:eastAsia="hu-HU"/>
+        </w:rPr>
+        <w:drawing>
+          <wp:inline distT="0" distB="0" distL="0" distR="0">
+            <wp:extent cx="5760720" cy="2353310"/>
+            <wp:effectExtent l="0" t="0" r="0" b="8890"/>
+            <wp:docPr id="5" name="Kép 5"/>
+            <wp:cNvGraphicFramePr>
+              <a:graphicFrameLocks xmlns:a="http://schemas.openxmlformats.org/drawingml/2006/main" noChangeAspect="1"/>
+            </wp:cNvGraphicFramePr>
+            <a:graphic xmlns:a="http://schemas.openxmlformats.org/drawingml/2006/main">
+              <a:graphicData uri="http://schemas.openxmlformats.org/drawingml/2006/picture">
+                <pic:pic xmlns:pic="http://schemas.openxmlformats.org/drawingml/2006/picture">
+                  <pic:nvPicPr>
+                    <pic:cNvPr id="5" name="reláció utána.png"/>
+                    <pic:cNvPicPr/>
+                  </pic:nvPicPr>
+                  <pic:blipFill>
+                    <a:blip r:embed="rId9">
+                      <a:extLst>
+                        <a:ext uri="{28A0092B-C50C-407E-A947-70E740481C1C}">
+                          <a14:useLocalDpi xmlns:a14="http://schemas.microsoft.com/office/drawing/2010/main" val="0"/>
+                        </a:ext>
+                      </a:extLst>
+                    </a:blip>
+                    <a:stretch>
+                      <a:fillRect/>
+                    </a:stretch>
+                  </pic:blipFill>
+                  <pic:spPr>
+                    <a:xfrm>
+                      <a:off x="0" y="0"/>
+                      <a:ext cx="5760720" cy="2353310"/>
+                    </a:xfrm>
+                    <a:prstGeom prst="rect">
+                      <a:avLst/>
+                    </a:prstGeom>
+                  </pic:spPr>
+                </pic:pic>
+              </a:graphicData>
+            </a:graphic>
+          </wp:inline>
+        </w:drawing>
+      </w:r>
+    </w:p>
+    <w:p>
+      <w:pPr>
+        <w:keepNext/>
+        <w:spacing w:before="400"/>
+        <w:jc w:val="both"/>
+        <w:rPr>
+          <w:sz w:val="24"/>
+          <w:szCs w:val="24"/>
+        </w:rPr>
+      </w:pPr>
+      <w:r>
+        <w:rPr>
+          <w:sz w:val="24"/>
+          <w:szCs w:val="24"/>
+        </w:rPr>
+        <w:t xml:space="preserve">A lebontás során </w:t>
+      </w:r>
+      <w:r>
+        <w:rPr>
+          <w:sz w:val="24"/>
+          <w:szCs w:val="24"/>
+        </w:rPr>
+        <w:t>1 táblából 11 táblánk lesz. Minden lebontott mezőhöz 1 tábla és egy kapcsolótábla is fog tartozni.</w:t>
+      </w:r>
+    </w:p>
+    <w:p>
+      <w:pPr>
+        <w:keepNext/>
+        <w:jc w:val="both"/>
+        <w:rPr>
+          <w:sz w:val="24"/>
+          <w:szCs w:val="24"/>
+        </w:rPr>
+      </w:pPr>
+      <w:r>
+        <w:rPr>
+          <w:sz w:val="24"/>
+          <w:szCs w:val="24"/>
+        </w:rPr>
+        <w:t>Minden lebontott tábla N:M kapcs</w:t>
+      </w:r>
+      <w:r>
+        <w:rPr>
+          <w:sz w:val="24"/>
+          <w:szCs w:val="24"/>
+        </w:rPr>
+        <w:t>o</w:t>
+      </w:r>
+      <w:r>
+        <w:rPr>
+          <w:sz w:val="24"/>
+          <w:szCs w:val="24"/>
+        </w:rPr>
+        <w:t xml:space="preserve">latot valósít meg a </w:t>
+      </w:r>
+      <w:proofErr w:type="spellStart"/>
+      <w:r>
+        <w:rPr>
+          <w:sz w:val="24"/>
+          <w:szCs w:val="24"/>
+        </w:rPr>
+        <w:t>Movies</w:t>
+      </w:r>
+      <w:proofErr w:type="spellEnd"/>
+      <w:r>
+        <w:rPr>
+          <w:sz w:val="24"/>
+          <w:szCs w:val="24"/>
+        </w:rPr>
+        <w:t xml:space="preserve"> táblával, hiszen pl. egy filmnek lehet több műfaja, illetve ha va</w:t>
+      </w:r>
+      <w:r>
+        <w:rPr>
+          <w:sz w:val="24"/>
+          <w:szCs w:val="24"/>
+        </w:rPr>
+        <w:t xml:space="preserve">n egy műfaj, akkor </w:t>
+      </w:r>
+      <w:proofErr w:type="gramStart"/>
+      <w:r>
+        <w:rPr>
+          <w:sz w:val="24"/>
+          <w:szCs w:val="24"/>
+        </w:rPr>
+        <w:t>az</w:t>
+      </w:r>
+      <w:proofErr w:type="gramEnd"/>
+      <w:r>
+        <w:rPr>
+          <w:sz w:val="24"/>
+          <w:szCs w:val="24"/>
+        </w:rPr>
+        <w:t xml:space="preserve"> több fil</w:t>
+      </w:r>
+      <w:r>
+        <w:rPr>
+          <w:sz w:val="24"/>
+          <w:szCs w:val="24"/>
+        </w:rPr>
+        <w:t xml:space="preserve">mnél is szerepelhet, nem csak egy </w:t>
+      </w:r>
+      <w:r>
+        <w:rPr>
+          <w:sz w:val="24"/>
+          <w:szCs w:val="24"/>
+        </w:rPr>
+        <w:t>darabnál</w:t>
+      </w:r>
+      <w:r>
+        <w:rPr>
+          <w:sz w:val="24"/>
+          <w:szCs w:val="24"/>
+        </w:rPr>
+        <w:t>. Egy filmben beszélhetnek több nyelven is, továbbá több filmben is beszélhetnek ugyanolyan nyelven, így ugyanazt a nyelvet több filmhez is hozzárende</w:t>
+      </w:r>
+      <w:r>
+        <w:rPr>
+          <w:sz w:val="24"/>
+          <w:szCs w:val="24"/>
+        </w:rPr>
+        <w:t>lhetjük, és így tovább. Az N</w:t>
+      </w:r>
+      <w:proofErr w:type="gramStart"/>
+      <w:r>
+        <w:rPr>
+          <w:sz w:val="24"/>
+          <w:szCs w:val="24"/>
+        </w:rPr>
+        <w:t>:M</w:t>
+      </w:r>
+      <w:proofErr w:type="gramEnd"/>
+      <w:r>
+        <w:rPr>
+          <w:sz w:val="24"/>
+          <w:szCs w:val="24"/>
+        </w:rPr>
+        <w:t xml:space="preserve"> kapcs</w:t>
+      </w:r>
+      <w:r>
+        <w:rPr>
+          <w:sz w:val="24"/>
+          <w:szCs w:val="24"/>
+        </w:rPr>
+        <w:t>o</w:t>
+      </w:r>
+      <w:r>
+        <w:rPr>
+          <w:sz w:val="24"/>
+          <w:szCs w:val="24"/>
+        </w:rPr>
+        <w:t xml:space="preserve">lat miatt van </w:t>
+      </w:r>
+      <w:r>
+        <w:rPr>
+          <w:sz w:val="24"/>
+          <w:szCs w:val="24"/>
+        </w:rPr>
+        <w:t>tehát szükség a kapcsolótáblák</w:t>
+      </w:r>
+      <w:r>
+        <w:rPr>
+          <w:sz w:val="24"/>
+          <w:szCs w:val="24"/>
+        </w:rPr>
+        <w:t>ra minden lebontott mező esetében.</w:t>
+      </w:r>
+    </w:p>
+    <w:p>
+      <w:pPr>
+        <w:keepNext/>
+        <w:jc w:val="both"/>
+        <w:rPr>
+          <w:sz w:val="24"/>
+          <w:szCs w:val="24"/>
+        </w:rPr>
+      </w:pPr>
+      <w:r>
+        <w:rPr>
+          <w:sz w:val="24"/>
+          <w:szCs w:val="24"/>
+        </w:rPr>
+        <w:t xml:space="preserve">A táblák közötti kapcsolatok egyik irányban kötelezőek, másik irányban viszont </w:t>
+      </w:r>
+      <w:proofErr w:type="spellStart"/>
+      <w:r>
+        <w:rPr>
+          <w:sz w:val="24"/>
+          <w:szCs w:val="24"/>
+        </w:rPr>
+        <w:t>opcionálisak</w:t>
+      </w:r>
+      <w:proofErr w:type="spellEnd"/>
+      <w:r>
+        <w:rPr>
+          <w:sz w:val="24"/>
+          <w:szCs w:val="24"/>
+        </w:rPr>
+        <w:t xml:space="preserve">: Minden filmnek van műfaja, gyártási országa, rendezője, stb., ezért ez kötelező jellegű </w:t>
+      </w:r>
+      <w:r>
+        <w:rPr>
+          <w:sz w:val="24"/>
+          <w:szCs w:val="24"/>
+        </w:rPr>
+        <w:lastRenderedPageBreak/>
+        <w:t xml:space="preserve">kapcsolat. Viszont belekerülhetnek az adatbázisba olyan műfajok, országok, rendezők, amiknél előfordulhat, hogy nincs olyan film az </w:t>
+      </w:r>
+      <w:proofErr w:type="gramStart"/>
+      <w:r>
+        <w:rPr>
+          <w:sz w:val="24"/>
+          <w:szCs w:val="24"/>
+        </w:rPr>
+        <w:t>adatbázisban</w:t>
+      </w:r>
+      <w:proofErr w:type="gramEnd"/>
+      <w:r>
+        <w:rPr>
+          <w:sz w:val="24"/>
+          <w:szCs w:val="24"/>
+        </w:rPr>
+        <w:t xml:space="preserve"> amik ilyen </w:t>
+      </w:r>
+      <w:r>
+        <w:rPr>
+          <w:sz w:val="24"/>
+          <w:szCs w:val="24"/>
+        </w:rPr>
+        <w:t>tulajdonságokkal rendelkeznek, ezért ezekhez nem biztos hogy lesznek rendelve filmek, így ez opcionális jellegű kapcsolat.</w:t>
+      </w:r>
+    </w:p>
+    <w:p>
+      <w:pPr>
+        <w:keepNext/>
+        <w:jc w:val="both"/>
+        <w:rPr>
+          <w:b/>
+          <w:sz w:val="36"/>
+          <w:szCs w:val="36"/>
+        </w:rPr>
+      </w:pPr>
+      <w:r>
+        <w:rPr>
+          <w:b/>
+          <w:sz w:val="36"/>
+          <w:szCs w:val="36"/>
+        </w:rPr>
+        <w:t>Döntési fa a film nyelvére vonatkozóan</w:t>
       </w:r>
     </w:p>
     <w:p>
@@ -5585,15 +5741,7 @@
           <w:sz w:val="24"/>
           <w:szCs w:val="24"/>
         </w:rPr>
-        <w:t xml:space="preserve"> nagyrészt </w:t>
-      </w:r>
-      <w:r>
-        <w:rPr>
-          <w:sz w:val="24"/>
-          <w:szCs w:val="24"/>
-        </w:rPr>
-        <w:lastRenderedPageBreak/>
-        <w:t>angol nyelvű filmek voltak csak, így</w:t>
+        <w:t xml:space="preserve"> nagyrészt angol nyelvű filmek voltak csak, így</w:t>
       </w:r>
       <w:r>
         <w:rPr>

</xml_diff>